<commit_message>
Final report is added version2
</commit_message>
<xml_diff>
--- a/FinalReport.docx
+++ b/FinalReport.docx
@@ -12,8 +12,6 @@
           <w:noProof w:val="0"/>
         </w:rPr>
       </w:pPr>
-      <w:bookmarkStart w:id="0" w:name="_GoBack"/>
-      <w:bookmarkEnd w:id="0"/>
       <w:r>
         <w:rPr>
           <w:rFonts w:cs="Times New Roman"/>
@@ -170,6 +168,7 @@
           <w:szCs w:val="32"/>
         </w:rPr>
       </w:pPr>
+      <w:proofErr w:type="spellStart"/>
       <w:r>
         <w:rPr>
           <w:rFonts w:cs="Times New Roman"/>
@@ -178,6 +177,7 @@
         </w:rPr>
         <w:t>Özge</w:t>
       </w:r>
+      <w:proofErr w:type="spellEnd"/>
       <w:r>
         <w:rPr>
           <w:rFonts w:cs="Times New Roman"/>
@@ -186,6 +186,7 @@
         </w:rPr>
         <w:t xml:space="preserve"> </w:t>
       </w:r>
+      <w:proofErr w:type="spellStart"/>
       <w:r>
         <w:rPr>
           <w:rFonts w:cs="Times New Roman"/>
@@ -194,6 +195,7 @@
         </w:rPr>
         <w:t>Karaaslan</w:t>
       </w:r>
+      <w:proofErr w:type="spellEnd"/>
       <w:r>
         <w:rPr>
           <w:rFonts w:cs="Times New Roman"/>
@@ -289,6 +291,7 @@
           <w:szCs w:val="32"/>
         </w:rPr>
       </w:pPr>
+      <w:proofErr w:type="spellStart"/>
       <w:r>
         <w:rPr>
           <w:rFonts w:cs="Times New Roman"/>
@@ -298,6 +301,7 @@
         </w:rPr>
         <w:t>Teyfik</w:t>
       </w:r>
+      <w:proofErr w:type="spellEnd"/>
       <w:r>
         <w:rPr>
           <w:rFonts w:cs="Times New Roman"/>
@@ -307,6 +311,7 @@
         </w:rPr>
         <w:t xml:space="preserve"> </w:t>
       </w:r>
+      <w:proofErr w:type="spellStart"/>
       <w:r>
         <w:rPr>
           <w:rFonts w:cs="Times New Roman"/>
@@ -316,6 +321,7 @@
         </w:rPr>
         <w:t>Rumelli</w:t>
       </w:r>
+      <w:proofErr w:type="spellEnd"/>
       <w:r>
         <w:rPr>
           <w:rFonts w:cs="Times New Roman"/>
@@ -372,8 +378,19 @@
           <w:sz w:val="32"/>
           <w:szCs w:val="32"/>
         </w:rPr>
-        <w:t>Saner Turhaner</w:t>
-      </w:r>
+        <w:t xml:space="preserve">Saner </w:t>
+      </w:r>
+      <w:proofErr w:type="spellStart"/>
+      <w:r>
+        <w:rPr>
+          <w:rFonts w:cs="Times New Roman"/>
+          <w:noProof w:val="0"/>
+          <w:sz w:val="32"/>
+          <w:szCs w:val="32"/>
+        </w:rPr>
+        <w:t>Turhaner</w:t>
+      </w:r>
+      <w:proofErr w:type="spellEnd"/>
       <w:r>
         <w:rPr>
           <w:rFonts w:cs="Times New Roman"/>
@@ -504,6 +521,7 @@
         </w:rPr>
         <w:t xml:space="preserve"> </w:t>
       </w:r>
+      <w:proofErr w:type="spellStart"/>
       <w:r>
         <w:rPr>
           <w:rFonts w:cs="Times New Roman"/>
@@ -511,7 +529,17 @@
           <w:noProof w:val="0"/>
           <w:sz w:val="20"/>
         </w:rPr>
-        <w:t>Özgür Tan</w:t>
+        <w:t>Özgür</w:t>
+      </w:r>
+      <w:proofErr w:type="spellEnd"/>
+      <w:r>
+        <w:rPr>
+          <w:rFonts w:cs="Times New Roman"/>
+          <w:i/>
+          <w:noProof w:val="0"/>
+          <w:sz w:val="20"/>
+        </w:rPr>
+        <w:t xml:space="preserve"> Tan</w:t>
       </w:r>
     </w:p>
     <w:sdt>
@@ -591,7 +619,7 @@
             </w:rPr>
             <w:fldChar w:fldCharType="separate"/>
           </w:r>
-          <w:hyperlink w:anchor="_Toc437294426" w:history="1">
+          <w:hyperlink w:anchor="_Toc437294790" w:history="1">
             <w:r>
               <w:rPr>
                 <w:rStyle w:val="Hyperlink"/>
@@ -619,7 +647,7 @@
                 <w:noProof/>
                 <w:webHidden/>
               </w:rPr>
-              <w:instrText xml:space="preserve"> PAGEREF _Toc437294426 \h </w:instrText>
+              <w:instrText xml:space="preserve"> PAGEREF _Toc437294790 \h </w:instrText>
             </w:r>
             <w:r>
               <w:rPr>
@@ -661,7 +689,7 @@
               <w:lang w:val="tr-TR" w:eastAsia="tr-TR"/>
             </w:rPr>
           </w:pPr>
-          <w:hyperlink w:anchor="_Toc437294427" w:history="1">
+          <w:hyperlink w:anchor="_Toc437294791" w:history="1">
             <w:r>
               <w:rPr>
                 <w:rStyle w:val="Hyperlink"/>
@@ -688,7 +716,7 @@
                 <w:noProof/>
                 <w:webHidden/>
               </w:rPr>
-              <w:instrText xml:space="preserve"> PAGEREF _Toc437294427 \h </w:instrText>
+              <w:instrText xml:space="preserve"> PAGEREF _Toc437294791 \h </w:instrText>
             </w:r>
             <w:r>
               <w:rPr>
@@ -730,7 +758,7 @@
               <w:lang w:val="tr-TR" w:eastAsia="tr-TR"/>
             </w:rPr>
           </w:pPr>
-          <w:hyperlink w:anchor="_Toc437294428" w:history="1">
+          <w:hyperlink w:anchor="_Toc437294792" w:history="1">
             <w:r>
               <w:rPr>
                 <w:rStyle w:val="Hyperlink"/>
@@ -757,7 +785,7 @@
                 <w:noProof/>
                 <w:webHidden/>
               </w:rPr>
-              <w:instrText xml:space="preserve"> PAGEREF _Toc437294428 \h </w:instrText>
+              <w:instrText xml:space="preserve"> PAGEREF _Toc437294792 \h </w:instrText>
             </w:r>
             <w:r>
               <w:rPr>
@@ -799,7 +827,7 @@
               <w:lang w:val="tr-TR" w:eastAsia="tr-TR"/>
             </w:rPr>
           </w:pPr>
-          <w:hyperlink w:anchor="_Toc437294429" w:history="1">
+          <w:hyperlink w:anchor="_Toc437294793" w:history="1">
             <w:r>
               <w:rPr>
                 <w:rStyle w:val="Hyperlink"/>
@@ -826,7 +854,7 @@
                 <w:noProof/>
                 <w:webHidden/>
               </w:rPr>
-              <w:instrText xml:space="preserve"> PAGEREF _Toc437294429 \h </w:instrText>
+              <w:instrText xml:space="preserve"> PAGEREF _Toc437294793 \h </w:instrText>
             </w:r>
             <w:r>
               <w:rPr>
@@ -868,7 +896,7 @@
               <w:lang w:val="tr-TR" w:eastAsia="tr-TR"/>
             </w:rPr>
           </w:pPr>
-          <w:hyperlink w:anchor="_Toc437294430" w:history="1">
+          <w:hyperlink w:anchor="_Toc437294794" w:history="1">
             <w:r>
               <w:rPr>
                 <w:rStyle w:val="Hyperlink"/>
@@ -895,7 +923,7 @@
                 <w:noProof/>
                 <w:webHidden/>
               </w:rPr>
-              <w:instrText xml:space="preserve"> PAGEREF _Toc437294430 \h </w:instrText>
+              <w:instrText xml:space="preserve"> PAGEREF _Toc437294794 \h </w:instrText>
             </w:r>
             <w:r>
               <w:rPr>
@@ -937,7 +965,7 @@
               <w:lang w:val="tr-TR" w:eastAsia="tr-TR"/>
             </w:rPr>
           </w:pPr>
-          <w:hyperlink w:anchor="_Toc437294431" w:history="1">
+          <w:hyperlink w:anchor="_Toc437294795" w:history="1">
             <w:r>
               <w:rPr>
                 <w:rStyle w:val="Hyperlink"/>
@@ -964,7 +992,7 @@
                 <w:noProof/>
                 <w:webHidden/>
               </w:rPr>
-              <w:instrText xml:space="preserve"> PAGEREF _Toc437294431 \h </w:instrText>
+              <w:instrText xml:space="preserve"> PAGEREF _Toc437294795 \h </w:instrText>
             </w:r>
             <w:r>
               <w:rPr>
@@ -1006,7 +1034,7 @@
               <w:lang w:val="tr-TR" w:eastAsia="tr-TR"/>
             </w:rPr>
           </w:pPr>
-          <w:hyperlink w:anchor="_Toc437294432" w:history="1">
+          <w:hyperlink w:anchor="_Toc437294796" w:history="1">
             <w:r>
               <w:rPr>
                 <w:rStyle w:val="Hyperlink"/>
@@ -1033,7 +1061,7 @@
                 <w:noProof/>
                 <w:webHidden/>
               </w:rPr>
-              <w:instrText xml:space="preserve"> PAGEREF _Toc437294432 \h </w:instrText>
+              <w:instrText xml:space="preserve"> PAGEREF _Toc437294796 \h </w:instrText>
             </w:r>
             <w:r>
               <w:rPr>
@@ -1075,7 +1103,7 @@
               <w:lang w:val="tr-TR" w:eastAsia="tr-TR"/>
             </w:rPr>
           </w:pPr>
-          <w:hyperlink w:anchor="_Toc437294433" w:history="1">
+          <w:hyperlink w:anchor="_Toc437294797" w:history="1">
             <w:r>
               <w:rPr>
                 <w:rStyle w:val="Hyperlink"/>
@@ -1102,7 +1130,7 @@
                 <w:noProof/>
                 <w:webHidden/>
               </w:rPr>
-              <w:instrText xml:space="preserve"> PAGEREF _Toc437294433 \h </w:instrText>
+              <w:instrText xml:space="preserve"> PAGEREF _Toc437294797 \h </w:instrText>
             </w:r>
             <w:r>
               <w:rPr>
@@ -1144,7 +1172,7 @@
               <w:lang w:val="tr-TR" w:eastAsia="tr-TR"/>
             </w:rPr>
           </w:pPr>
-          <w:hyperlink w:anchor="_Toc437294434" w:history="1">
+          <w:hyperlink w:anchor="_Toc437294798" w:history="1">
             <w:r>
               <w:rPr>
                 <w:rStyle w:val="Hyperlink"/>
@@ -1171,7 +1199,7 @@
                 <w:noProof/>
                 <w:webHidden/>
               </w:rPr>
-              <w:instrText xml:space="preserve"> PAGEREF _Toc437294434 \h </w:instrText>
+              <w:instrText xml:space="preserve"> PAGEREF _Toc437294798 \h </w:instrText>
             </w:r>
             <w:r>
               <w:rPr>
@@ -1213,7 +1241,7 @@
               <w:lang w:val="tr-TR" w:eastAsia="tr-TR"/>
             </w:rPr>
           </w:pPr>
-          <w:hyperlink w:anchor="_Toc437294435" w:history="1">
+          <w:hyperlink w:anchor="_Toc437294799" w:history="1">
             <w:r>
               <w:rPr>
                 <w:rStyle w:val="Hyperlink"/>
@@ -1240,7 +1268,7 @@
                 <w:noProof/>
                 <w:webHidden/>
               </w:rPr>
-              <w:instrText xml:space="preserve"> PAGEREF _Toc437294435 \h </w:instrText>
+              <w:instrText xml:space="preserve"> PAGEREF _Toc437294799 \h </w:instrText>
             </w:r>
             <w:r>
               <w:rPr>
@@ -1282,7 +1310,7 @@
               <w:lang w:val="tr-TR" w:eastAsia="tr-TR"/>
             </w:rPr>
           </w:pPr>
-          <w:hyperlink w:anchor="_Toc437294436" w:history="1">
+          <w:hyperlink w:anchor="_Toc437294800" w:history="1">
             <w:r>
               <w:rPr>
                 <w:rStyle w:val="Hyperlink"/>
@@ -1309,7 +1337,7 @@
                 <w:noProof/>
                 <w:webHidden/>
               </w:rPr>
-              <w:instrText xml:space="preserve"> PAGEREF _Toc437294436 \h </w:instrText>
+              <w:instrText xml:space="preserve"> PAGEREF _Toc437294800 \h </w:instrText>
             </w:r>
             <w:r>
               <w:rPr>
@@ -1351,7 +1379,7 @@
               <w:lang w:val="tr-TR" w:eastAsia="tr-TR"/>
             </w:rPr>
           </w:pPr>
-          <w:hyperlink w:anchor="_Toc437294437" w:history="1">
+          <w:hyperlink w:anchor="_Toc437294801" w:history="1">
             <w:r>
               <w:rPr>
                 <w:rStyle w:val="Hyperlink"/>
@@ -1378,7 +1406,7 @@
                 <w:noProof/>
                 <w:webHidden/>
               </w:rPr>
-              <w:instrText xml:space="preserve"> PAGEREF _Toc437294437 \h </w:instrText>
+              <w:instrText xml:space="preserve"> PAGEREF _Toc437294801 \h </w:instrText>
             </w:r>
             <w:r>
               <w:rPr>
@@ -1420,7 +1448,7 @@
               <w:lang w:val="tr-TR" w:eastAsia="tr-TR"/>
             </w:rPr>
           </w:pPr>
-          <w:hyperlink w:anchor="_Toc437294438" w:history="1">
+          <w:hyperlink w:anchor="_Toc437294802" w:history="1">
             <w:r>
               <w:rPr>
                 <w:rStyle w:val="Hyperlink"/>
@@ -1447,7 +1475,7 @@
                 <w:noProof/>
                 <w:webHidden/>
               </w:rPr>
-              <w:instrText xml:space="preserve"> PAGEREF _Toc437294438 \h </w:instrText>
+              <w:instrText xml:space="preserve"> PAGEREF _Toc437294802 \h </w:instrText>
             </w:r>
             <w:r>
               <w:rPr>
@@ -1489,7 +1517,7 @@
               <w:lang w:val="tr-TR" w:eastAsia="tr-TR"/>
             </w:rPr>
           </w:pPr>
-          <w:hyperlink w:anchor="_Toc437294439" w:history="1">
+          <w:hyperlink w:anchor="_Toc437294803" w:history="1">
             <w:r>
               <w:rPr>
                 <w:rStyle w:val="Hyperlink"/>
@@ -1516,7 +1544,7 @@
                 <w:noProof/>
                 <w:webHidden/>
               </w:rPr>
-              <w:instrText xml:space="preserve"> PAGEREF _Toc437294439 \h </w:instrText>
+              <w:instrText xml:space="preserve"> PAGEREF _Toc437294803 \h </w:instrText>
             </w:r>
             <w:r>
               <w:rPr>
@@ -1558,7 +1586,7 @@
               <w:lang w:val="tr-TR" w:eastAsia="tr-TR"/>
             </w:rPr>
           </w:pPr>
-          <w:hyperlink w:anchor="_Toc437294440" w:history="1">
+          <w:hyperlink w:anchor="_Toc437294804" w:history="1">
             <w:r>
               <w:rPr>
                 <w:rStyle w:val="Hyperlink"/>
@@ -1585,7 +1613,7 @@
                 <w:noProof/>
                 <w:webHidden/>
               </w:rPr>
-              <w:instrText xml:space="preserve"> PAGEREF _Toc437294440 \h </w:instrText>
+              <w:instrText xml:space="preserve"> PAGEREF _Toc437294804 \h </w:instrText>
             </w:r>
             <w:r>
               <w:rPr>
@@ -1627,7 +1655,7 @@
               <w:lang w:val="tr-TR" w:eastAsia="tr-TR"/>
             </w:rPr>
           </w:pPr>
-          <w:hyperlink w:anchor="_Toc437294441" w:history="1">
+          <w:hyperlink w:anchor="_Toc437294805" w:history="1">
             <w:r>
               <w:rPr>
                 <w:rStyle w:val="Hyperlink"/>
@@ -1654,7 +1682,7 @@
                 <w:noProof/>
                 <w:webHidden/>
               </w:rPr>
-              <w:instrText xml:space="preserve"> PAGEREF _Toc437294441 \h </w:instrText>
+              <w:instrText xml:space="preserve"> PAGEREF _Toc437294805 \h </w:instrText>
             </w:r>
             <w:r>
               <w:rPr>
@@ -1696,7 +1724,7 @@
               <w:lang w:val="tr-TR" w:eastAsia="tr-TR"/>
             </w:rPr>
           </w:pPr>
-          <w:hyperlink w:anchor="_Toc437294442" w:history="1">
+          <w:hyperlink w:anchor="_Toc437294806" w:history="1">
             <w:r>
               <w:rPr>
                 <w:rStyle w:val="Hyperlink"/>
@@ -1723,7 +1751,7 @@
                 <w:noProof/>
                 <w:webHidden/>
               </w:rPr>
-              <w:instrText xml:space="preserve"> PAGEREF _Toc437294442 \h </w:instrText>
+              <w:instrText xml:space="preserve"> PAGEREF _Toc437294806 \h </w:instrText>
             </w:r>
             <w:r>
               <w:rPr>
@@ -1765,7 +1793,7 @@
               <w:lang w:val="tr-TR" w:eastAsia="tr-TR"/>
             </w:rPr>
           </w:pPr>
-          <w:hyperlink w:anchor="_Toc437294443" w:history="1">
+          <w:hyperlink w:anchor="_Toc437294807" w:history="1">
             <w:r>
               <w:rPr>
                 <w:rStyle w:val="Hyperlink"/>
@@ -1792,7 +1820,7 @@
                 <w:noProof/>
                 <w:webHidden/>
               </w:rPr>
-              <w:instrText xml:space="preserve"> PAGEREF _Toc437294443 \h </w:instrText>
+              <w:instrText xml:space="preserve"> PAGEREF _Toc437294807 \h </w:instrText>
             </w:r>
             <w:r>
               <w:rPr>
@@ -1834,7 +1862,7 @@
               <w:lang w:val="tr-TR" w:eastAsia="tr-TR"/>
             </w:rPr>
           </w:pPr>
-          <w:hyperlink w:anchor="_Toc437294444" w:history="1">
+          <w:hyperlink w:anchor="_Toc437294808" w:history="1">
             <w:r>
               <w:rPr>
                 <w:rStyle w:val="Hyperlink"/>
@@ -1861,7 +1889,7 @@
                 <w:noProof/>
                 <w:webHidden/>
               </w:rPr>
-              <w:instrText xml:space="preserve"> PAGEREF _Toc437294444 \h </w:instrText>
+              <w:instrText xml:space="preserve"> PAGEREF _Toc437294808 \h </w:instrText>
             </w:r>
             <w:r>
               <w:rPr>
@@ -1903,7 +1931,7 @@
               <w:lang w:val="tr-TR" w:eastAsia="tr-TR"/>
             </w:rPr>
           </w:pPr>
-          <w:hyperlink w:anchor="_Toc437294445" w:history="1">
+          <w:hyperlink w:anchor="_Toc437294809" w:history="1">
             <w:r>
               <w:rPr>
                 <w:rStyle w:val="Hyperlink"/>
@@ -1930,7 +1958,7 @@
                 <w:noProof/>
                 <w:webHidden/>
               </w:rPr>
-              <w:instrText xml:space="preserve"> PAGEREF _Toc437294445 \h </w:instrText>
+              <w:instrText xml:space="preserve"> PAGEREF _Toc437294809 \h </w:instrText>
             </w:r>
             <w:r>
               <w:rPr>
@@ -1972,7 +2000,7 @@
               <w:lang w:val="tr-TR" w:eastAsia="tr-TR"/>
             </w:rPr>
           </w:pPr>
-          <w:hyperlink w:anchor="_Toc437294446" w:history="1">
+          <w:hyperlink w:anchor="_Toc437294810" w:history="1">
             <w:r>
               <w:rPr>
                 <w:rStyle w:val="Hyperlink"/>
@@ -1999,7 +2027,7 @@
                 <w:noProof/>
                 <w:webHidden/>
               </w:rPr>
-              <w:instrText xml:space="preserve"> PAGEREF _Toc437294446 \h </w:instrText>
+              <w:instrText xml:space="preserve"> PAGEREF _Toc437294810 \h </w:instrText>
             </w:r>
             <w:r>
               <w:rPr>
@@ -2041,7 +2069,7 @@
               <w:lang w:val="tr-TR" w:eastAsia="tr-TR"/>
             </w:rPr>
           </w:pPr>
-          <w:hyperlink w:anchor="_Toc437294447" w:history="1">
+          <w:hyperlink w:anchor="_Toc437294811" w:history="1">
             <w:r>
               <w:rPr>
                 <w:rStyle w:val="Hyperlink"/>
@@ -2068,7 +2096,7 @@
                 <w:noProof/>
                 <w:webHidden/>
               </w:rPr>
-              <w:instrText xml:space="preserve"> PAGEREF _Toc437294447 \h </w:instrText>
+              <w:instrText xml:space="preserve"> PAGEREF _Toc437294811 \h </w:instrText>
             </w:r>
             <w:r>
               <w:rPr>
@@ -2110,7 +2138,7 @@
               <w:lang w:val="tr-TR" w:eastAsia="tr-TR"/>
             </w:rPr>
           </w:pPr>
-          <w:hyperlink w:anchor="_Toc437294448" w:history="1">
+          <w:hyperlink w:anchor="_Toc437294812" w:history="1">
             <w:r>
               <w:rPr>
                 <w:rStyle w:val="Hyperlink"/>
@@ -2137,7 +2165,7 @@
                 <w:noProof/>
                 <w:webHidden/>
               </w:rPr>
-              <w:instrText xml:space="preserve"> PAGEREF _Toc437294448 \h </w:instrText>
+              <w:instrText xml:space="preserve"> PAGEREF _Toc437294812 \h </w:instrText>
             </w:r>
             <w:r>
               <w:rPr>
@@ -2179,7 +2207,7 @@
               <w:lang w:val="tr-TR" w:eastAsia="tr-TR"/>
             </w:rPr>
           </w:pPr>
-          <w:hyperlink w:anchor="_Toc437294449" w:history="1">
+          <w:hyperlink w:anchor="_Toc437294813" w:history="1">
             <w:r>
               <w:rPr>
                 <w:rStyle w:val="Hyperlink"/>
@@ -2206,7 +2234,7 @@
                 <w:noProof/>
                 <w:webHidden/>
               </w:rPr>
-              <w:instrText xml:space="preserve"> PAGEREF _Toc437294449 \h </w:instrText>
+              <w:instrText xml:space="preserve"> PAGEREF _Toc437294813 \h </w:instrText>
             </w:r>
             <w:r>
               <w:rPr>
@@ -2248,7 +2276,7 @@
               <w:lang w:val="tr-TR" w:eastAsia="tr-TR"/>
             </w:rPr>
           </w:pPr>
-          <w:hyperlink w:anchor="_Toc437294450" w:history="1">
+          <w:hyperlink w:anchor="_Toc437294814" w:history="1">
             <w:r>
               <w:rPr>
                 <w:rStyle w:val="Hyperlink"/>
@@ -2275,7 +2303,7 @@
                 <w:noProof/>
                 <w:webHidden/>
               </w:rPr>
-              <w:instrText xml:space="preserve"> PAGEREF _Toc437294450 \h </w:instrText>
+              <w:instrText xml:space="preserve"> PAGEREF _Toc437294814 \h </w:instrText>
             </w:r>
             <w:r>
               <w:rPr>
@@ -2317,7 +2345,7 @@
               <w:lang w:val="tr-TR" w:eastAsia="tr-TR"/>
             </w:rPr>
           </w:pPr>
-          <w:hyperlink w:anchor="_Toc437294451" w:history="1">
+          <w:hyperlink w:anchor="_Toc437294815" w:history="1">
             <w:r>
               <w:rPr>
                 <w:rStyle w:val="Hyperlink"/>
@@ -2344,7 +2372,7 @@
                 <w:noProof/>
                 <w:webHidden/>
               </w:rPr>
-              <w:instrText xml:space="preserve"> PAGEREF _Toc437294451 \h </w:instrText>
+              <w:instrText xml:space="preserve"> PAGEREF _Toc437294815 \h </w:instrText>
             </w:r>
             <w:r>
               <w:rPr>
@@ -2386,7 +2414,7 @@
               <w:lang w:val="tr-TR" w:eastAsia="tr-TR"/>
             </w:rPr>
           </w:pPr>
-          <w:hyperlink w:anchor="_Toc437294452" w:history="1">
+          <w:hyperlink w:anchor="_Toc437294816" w:history="1">
             <w:r>
               <w:rPr>
                 <w:rStyle w:val="Hyperlink"/>
@@ -2413,7 +2441,7 @@
                 <w:noProof/>
                 <w:webHidden/>
               </w:rPr>
-              <w:instrText xml:space="preserve"> PAGEREF _Toc437294452 \h </w:instrText>
+              <w:instrText xml:space="preserve"> PAGEREF _Toc437294816 \h </w:instrText>
             </w:r>
             <w:r>
               <w:rPr>
@@ -2455,7 +2483,7 @@
               <w:lang w:val="tr-TR" w:eastAsia="tr-TR"/>
             </w:rPr>
           </w:pPr>
-          <w:hyperlink w:anchor="_Toc437294453" w:history="1">
+          <w:hyperlink w:anchor="_Toc437294817" w:history="1">
             <w:r>
               <w:rPr>
                 <w:rStyle w:val="Hyperlink"/>
@@ -2482,7 +2510,7 @@
                 <w:noProof/>
                 <w:webHidden/>
               </w:rPr>
-              <w:instrText xml:space="preserve"> PAGEREF _Toc437294453 \h </w:instrText>
+              <w:instrText xml:space="preserve"> PAGEREF _Toc437294817 \h </w:instrText>
             </w:r>
             <w:r>
               <w:rPr>
@@ -2524,7 +2552,7 @@
               <w:lang w:val="tr-TR" w:eastAsia="tr-TR"/>
             </w:rPr>
           </w:pPr>
-          <w:hyperlink w:anchor="_Toc437294454" w:history="1">
+          <w:hyperlink w:anchor="_Toc437294818" w:history="1">
             <w:r>
               <w:rPr>
                 <w:rStyle w:val="Hyperlink"/>
@@ -2551,7 +2579,7 @@
                 <w:noProof/>
                 <w:webHidden/>
               </w:rPr>
-              <w:instrText xml:space="preserve"> PAGEREF _Toc437294454 \h </w:instrText>
+              <w:instrText xml:space="preserve"> PAGEREF _Toc437294818 \h </w:instrText>
             </w:r>
             <w:r>
               <w:rPr>
@@ -2593,7 +2621,7 @@
               <w:lang w:val="tr-TR" w:eastAsia="tr-TR"/>
             </w:rPr>
           </w:pPr>
-          <w:hyperlink w:anchor="_Toc437294455" w:history="1">
+          <w:hyperlink w:anchor="_Toc437294819" w:history="1">
             <w:r>
               <w:rPr>
                 <w:rStyle w:val="Hyperlink"/>
@@ -2622,7 +2650,7 @@
                 <w:noProof/>
                 <w:webHidden/>
               </w:rPr>
-              <w:instrText xml:space="preserve"> PAGEREF _Toc437294455 \h </w:instrText>
+              <w:instrText xml:space="preserve"> PAGEREF _Toc437294819 \h </w:instrText>
             </w:r>
             <w:r>
               <w:rPr>
@@ -2664,7 +2692,7 @@
               <w:lang w:val="tr-TR" w:eastAsia="tr-TR"/>
             </w:rPr>
           </w:pPr>
-          <w:hyperlink w:anchor="_Toc437294456" w:history="1">
+          <w:hyperlink w:anchor="_Toc437294820" w:history="1">
             <w:r>
               <w:rPr>
                 <w:rStyle w:val="Hyperlink"/>
@@ -2693,7 +2721,7 @@
                 <w:noProof/>
                 <w:webHidden/>
               </w:rPr>
-              <w:instrText xml:space="preserve"> PAGEREF _Toc437294456 \h </w:instrText>
+              <w:instrText xml:space="preserve"> PAGEREF _Toc437294820 \h </w:instrText>
             </w:r>
             <w:r>
               <w:rPr>
@@ -2735,7 +2763,7 @@
               <w:lang w:val="tr-TR" w:eastAsia="tr-TR"/>
             </w:rPr>
           </w:pPr>
-          <w:hyperlink w:anchor="_Toc437294457" w:history="1">
+          <w:hyperlink w:anchor="_Toc437294821" w:history="1">
             <w:r>
               <w:rPr>
                 <w:rStyle w:val="Hyperlink"/>
@@ -2764,7 +2792,7 @@
                 <w:noProof/>
                 <w:webHidden/>
               </w:rPr>
-              <w:instrText xml:space="preserve"> PAGEREF _Toc437294457 \h </w:instrText>
+              <w:instrText xml:space="preserve"> PAGEREF _Toc437294821 \h </w:instrText>
             </w:r>
             <w:r>
               <w:rPr>
@@ -2806,7 +2834,7 @@
               <w:lang w:val="tr-TR" w:eastAsia="tr-TR"/>
             </w:rPr>
           </w:pPr>
-          <w:hyperlink w:anchor="_Toc437294458" w:history="1">
+          <w:hyperlink w:anchor="_Toc437294822" w:history="1">
             <w:r>
               <w:rPr>
                 <w:rStyle w:val="Hyperlink"/>
@@ -2835,7 +2863,7 @@
                 <w:noProof/>
                 <w:webHidden/>
               </w:rPr>
-              <w:instrText xml:space="preserve"> PAGEREF _Toc437294458 \h </w:instrText>
+              <w:instrText xml:space="preserve"> PAGEREF _Toc437294822 \h </w:instrText>
             </w:r>
             <w:r>
               <w:rPr>
@@ -2877,7 +2905,7 @@
               <w:lang w:val="tr-TR" w:eastAsia="tr-TR"/>
             </w:rPr>
           </w:pPr>
-          <w:hyperlink w:anchor="_Toc437294459" w:history="1">
+          <w:hyperlink w:anchor="_Toc437294823" w:history="1">
             <w:r>
               <w:rPr>
                 <w:rStyle w:val="Hyperlink"/>
@@ -2906,7 +2934,7 @@
                 <w:noProof/>
                 <w:webHidden/>
               </w:rPr>
-              <w:instrText xml:space="preserve"> PAGEREF _Toc437294459 \h </w:instrText>
+              <w:instrText xml:space="preserve"> PAGEREF _Toc437294823 \h </w:instrText>
             </w:r>
             <w:r>
               <w:rPr>
@@ -2948,7 +2976,7 @@
               <w:lang w:val="tr-TR" w:eastAsia="tr-TR"/>
             </w:rPr>
           </w:pPr>
-          <w:hyperlink w:anchor="_Toc437294460" w:history="1">
+          <w:hyperlink w:anchor="_Toc437294824" w:history="1">
             <w:r>
               <w:rPr>
                 <w:rStyle w:val="Hyperlink"/>
@@ -2975,7 +3003,7 @@
                 <w:noProof/>
                 <w:webHidden/>
               </w:rPr>
-              <w:instrText xml:space="preserve"> PAGEREF _Toc437294460 \h </w:instrText>
+              <w:instrText xml:space="preserve"> PAGEREF _Toc437294824 \h </w:instrText>
             </w:r>
             <w:r>
               <w:rPr>
@@ -3017,7 +3045,7 @@
               <w:lang w:val="tr-TR" w:eastAsia="tr-TR"/>
             </w:rPr>
           </w:pPr>
-          <w:hyperlink w:anchor="_Toc437294461" w:history="1">
+          <w:hyperlink w:anchor="_Toc437294825" w:history="1">
             <w:r>
               <w:rPr>
                 <w:rStyle w:val="Hyperlink"/>
@@ -3044,7 +3072,7 @@
                 <w:noProof/>
                 <w:webHidden/>
               </w:rPr>
-              <w:instrText xml:space="preserve"> PAGEREF _Toc437294461 \h </w:instrText>
+              <w:instrText xml:space="preserve"> PAGEREF _Toc437294825 \h </w:instrText>
             </w:r>
             <w:r>
               <w:rPr>
@@ -3086,7 +3114,7 @@
               <w:lang w:val="tr-TR" w:eastAsia="tr-TR"/>
             </w:rPr>
           </w:pPr>
-          <w:hyperlink w:anchor="_Toc437294462" w:history="1">
+          <w:hyperlink w:anchor="_Toc437294826" w:history="1">
             <w:r>
               <w:rPr>
                 <w:rStyle w:val="Hyperlink"/>
@@ -3115,7 +3143,7 @@
                 <w:noProof/>
                 <w:webHidden/>
               </w:rPr>
-              <w:instrText xml:space="preserve"> PAGEREF _Toc437294462 \h </w:instrText>
+              <w:instrText xml:space="preserve"> PAGEREF _Toc437294826 \h </w:instrText>
             </w:r>
             <w:r>
               <w:rPr>
@@ -3157,7 +3185,7 @@
               <w:lang w:val="tr-TR" w:eastAsia="tr-TR"/>
             </w:rPr>
           </w:pPr>
-          <w:hyperlink w:anchor="_Toc437294463" w:history="1">
+          <w:hyperlink w:anchor="_Toc437294827" w:history="1">
             <w:r>
               <w:rPr>
                 <w:rStyle w:val="Hyperlink"/>
@@ -3186,7 +3214,7 @@
                 <w:noProof/>
                 <w:webHidden/>
               </w:rPr>
-              <w:instrText xml:space="preserve"> PAGEREF _Toc437294463 \h </w:instrText>
+              <w:instrText xml:space="preserve"> PAGEREF _Toc437294827 \h </w:instrText>
             </w:r>
             <w:r>
               <w:rPr>
@@ -3228,7 +3256,7 @@
               <w:lang w:val="tr-TR" w:eastAsia="tr-TR"/>
             </w:rPr>
           </w:pPr>
-          <w:hyperlink w:anchor="_Toc437294464" w:history="1">
+          <w:hyperlink w:anchor="_Toc437294828" w:history="1">
             <w:r>
               <w:rPr>
                 <w:rStyle w:val="Hyperlink"/>
@@ -3257,7 +3285,7 @@
                 <w:noProof/>
                 <w:webHidden/>
               </w:rPr>
-              <w:instrText xml:space="preserve"> PAGEREF _Toc437294464 \h </w:instrText>
+              <w:instrText xml:space="preserve"> PAGEREF _Toc437294828 \h </w:instrText>
             </w:r>
             <w:r>
               <w:rPr>
@@ -3299,7 +3327,7 @@
               <w:lang w:val="tr-TR" w:eastAsia="tr-TR"/>
             </w:rPr>
           </w:pPr>
-          <w:hyperlink w:anchor="_Toc437294465" w:history="1">
+          <w:hyperlink w:anchor="_Toc437294829" w:history="1">
             <w:r>
               <w:rPr>
                 <w:rStyle w:val="Hyperlink"/>
@@ -3328,7 +3356,7 @@
                 <w:noProof/>
                 <w:webHidden/>
               </w:rPr>
-              <w:instrText xml:space="preserve"> PAGEREF _Toc437294465 \h </w:instrText>
+              <w:instrText xml:space="preserve"> PAGEREF _Toc437294829 \h </w:instrText>
             </w:r>
             <w:r>
               <w:rPr>
@@ -3370,7 +3398,7 @@
               <w:lang w:val="tr-TR" w:eastAsia="tr-TR"/>
             </w:rPr>
           </w:pPr>
-          <w:hyperlink w:anchor="_Toc437294466" w:history="1">
+          <w:hyperlink w:anchor="_Toc437294830" w:history="1">
             <w:r>
               <w:rPr>
                 <w:rStyle w:val="Hyperlink"/>
@@ -3399,7 +3427,7 @@
                 <w:noProof/>
                 <w:webHidden/>
               </w:rPr>
-              <w:instrText xml:space="preserve"> PAGEREF _Toc437294466 \h </w:instrText>
+              <w:instrText xml:space="preserve"> PAGEREF _Toc437294830 \h </w:instrText>
             </w:r>
             <w:r>
               <w:rPr>
@@ -3441,7 +3469,7 @@
               <w:lang w:val="tr-TR" w:eastAsia="tr-TR"/>
             </w:rPr>
           </w:pPr>
-          <w:hyperlink w:anchor="_Toc437294467" w:history="1">
+          <w:hyperlink w:anchor="_Toc437294831" w:history="1">
             <w:r>
               <w:rPr>
                 <w:rStyle w:val="Hyperlink"/>
@@ -3470,7 +3498,7 @@
                 <w:noProof/>
                 <w:webHidden/>
               </w:rPr>
-              <w:instrText xml:space="preserve"> PAGEREF _Toc437294467 \h </w:instrText>
+              <w:instrText xml:space="preserve"> PAGEREF _Toc437294831 \h </w:instrText>
             </w:r>
             <w:r>
               <w:rPr>
@@ -3512,7 +3540,7 @@
               <w:lang w:val="tr-TR" w:eastAsia="tr-TR"/>
             </w:rPr>
           </w:pPr>
-          <w:hyperlink w:anchor="_Toc437294468" w:history="1">
+          <w:hyperlink w:anchor="_Toc437294832" w:history="1">
             <w:r>
               <w:rPr>
                 <w:rStyle w:val="Hyperlink"/>
@@ -3541,7 +3569,7 @@
                 <w:noProof/>
                 <w:webHidden/>
               </w:rPr>
-              <w:instrText xml:space="preserve"> PAGEREF _Toc437294468 \h </w:instrText>
+              <w:instrText xml:space="preserve"> PAGEREF _Toc437294832 \h </w:instrText>
             </w:r>
             <w:r>
               <w:rPr>
@@ -3584,7 +3612,7 @@
               <w:lang w:val="tr-TR" w:eastAsia="tr-TR"/>
             </w:rPr>
           </w:pPr>
-          <w:hyperlink w:anchor="_Toc437294469" w:history="1">
+          <w:hyperlink w:anchor="_Toc437294833" w:history="1">
             <w:r>
               <w:rPr>
                 <w:rStyle w:val="Hyperlink"/>
@@ -3625,7 +3653,7 @@
                 <w:noProof/>
                 <w:webHidden/>
               </w:rPr>
-              <w:instrText xml:space="preserve"> PAGEREF _Toc437294469 \h </w:instrText>
+              <w:instrText xml:space="preserve"> PAGEREF _Toc437294833 \h </w:instrText>
             </w:r>
             <w:r>
               <w:rPr>
@@ -3667,7 +3695,7 @@
               <w:lang w:val="tr-TR" w:eastAsia="tr-TR"/>
             </w:rPr>
           </w:pPr>
-          <w:hyperlink w:anchor="_Toc437294470" w:history="1">
+          <w:hyperlink w:anchor="_Toc437294834" w:history="1">
             <w:r>
               <w:rPr>
                 <w:rStyle w:val="Hyperlink"/>
@@ -3694,7 +3722,7 @@
                 <w:noProof/>
                 <w:webHidden/>
               </w:rPr>
-              <w:instrText xml:space="preserve"> PAGEREF _Toc437294470 \h </w:instrText>
+              <w:instrText xml:space="preserve"> PAGEREF _Toc437294834 \h </w:instrText>
             </w:r>
             <w:r>
               <w:rPr>
@@ -3736,7 +3764,7 @@
               <w:lang w:val="tr-TR" w:eastAsia="tr-TR"/>
             </w:rPr>
           </w:pPr>
-          <w:hyperlink w:anchor="_Toc437294471" w:history="1">
+          <w:hyperlink w:anchor="_Toc437294835" w:history="1">
             <w:r>
               <w:rPr>
                 <w:rStyle w:val="Hyperlink"/>
@@ -3763,7 +3791,7 @@
                 <w:noProof/>
                 <w:webHidden/>
               </w:rPr>
-              <w:instrText xml:space="preserve"> PAGEREF _Toc437294471 \h </w:instrText>
+              <w:instrText xml:space="preserve"> PAGEREF _Toc437294835 \h </w:instrText>
             </w:r>
             <w:r>
               <w:rPr>
@@ -3806,7 +3834,7 @@
               <w:lang w:val="tr-TR" w:eastAsia="tr-TR"/>
             </w:rPr>
           </w:pPr>
-          <w:hyperlink w:anchor="_Toc437294472" w:history="1">
+          <w:hyperlink w:anchor="_Toc437294836" w:history="1">
             <w:r>
               <w:rPr>
                 <w:rStyle w:val="Hyperlink"/>
@@ -3833,7 +3861,7 @@
                 <w:noProof/>
                 <w:webHidden/>
               </w:rPr>
-              <w:instrText xml:space="preserve"> PAGEREF _Toc437294472 \h </w:instrText>
+              <w:instrText xml:space="preserve"> PAGEREF _Toc437294836 \h </w:instrText>
             </w:r>
             <w:r>
               <w:rPr>
@@ -3876,7 +3904,7 @@
               <w:lang w:val="tr-TR" w:eastAsia="tr-TR"/>
             </w:rPr>
           </w:pPr>
-          <w:hyperlink w:anchor="_Toc437294473" w:history="1">
+          <w:hyperlink w:anchor="_Toc437294837" w:history="1">
             <w:r>
               <w:rPr>
                 <w:rStyle w:val="Hyperlink"/>
@@ -3903,7 +3931,7 @@
                 <w:noProof/>
                 <w:webHidden/>
               </w:rPr>
-              <w:instrText xml:space="preserve"> PAGEREF _Toc437294473 \h </w:instrText>
+              <w:instrText xml:space="preserve"> PAGEREF _Toc437294837 \h </w:instrText>
             </w:r>
             <w:r>
               <w:rPr>
@@ -3923,7 +3951,7 @@
                 <w:noProof/>
                 <w:webHidden/>
               </w:rPr>
-              <w:t>50</w:t>
+              <w:t>49</w:t>
             </w:r>
             <w:r>
               <w:rPr>
@@ -3946,7 +3974,7 @@
               <w:lang w:val="tr-TR" w:eastAsia="tr-TR"/>
             </w:rPr>
           </w:pPr>
-          <w:hyperlink w:anchor="_Toc437294474" w:history="1">
+          <w:hyperlink w:anchor="_Toc437294838" w:history="1">
             <w:r>
               <w:rPr>
                 <w:rStyle w:val="Hyperlink"/>
@@ -3973,7 +4001,7 @@
                 <w:noProof/>
                 <w:webHidden/>
               </w:rPr>
-              <w:instrText xml:space="preserve"> PAGEREF _Toc437294474 \h </w:instrText>
+              <w:instrText xml:space="preserve"> PAGEREF _Toc437294838 \h </w:instrText>
             </w:r>
             <w:r>
               <w:rPr>
@@ -3993,7 +4021,7 @@
                 <w:noProof/>
                 <w:webHidden/>
               </w:rPr>
-              <w:t>51</w:t>
+              <w:t>50</w:t>
             </w:r>
             <w:r>
               <w:rPr>
@@ -4015,7 +4043,7 @@
               <w:lang w:val="tr-TR" w:eastAsia="tr-TR"/>
             </w:rPr>
           </w:pPr>
-          <w:hyperlink w:anchor="_Toc437294475" w:history="1">
+          <w:hyperlink w:anchor="_Toc437294839" w:history="1">
             <w:r>
               <w:rPr>
                 <w:rStyle w:val="Hyperlink"/>
@@ -4042,7 +4070,7 @@
                 <w:noProof/>
                 <w:webHidden/>
               </w:rPr>
-              <w:instrText xml:space="preserve"> PAGEREF _Toc437294475 \h </w:instrText>
+              <w:instrText xml:space="preserve"> PAGEREF _Toc437294839 \h </w:instrText>
             </w:r>
             <w:r>
               <w:rPr>
@@ -4062,7 +4090,7 @@
                 <w:noProof/>
                 <w:webHidden/>
               </w:rPr>
-              <w:t>52</w:t>
+              <w:t>51</w:t>
             </w:r>
             <w:r>
               <w:rPr>
@@ -4084,7 +4112,7 @@
               <w:lang w:val="tr-TR" w:eastAsia="tr-TR"/>
             </w:rPr>
           </w:pPr>
-          <w:hyperlink w:anchor="_Toc437294476" w:history="1">
+          <w:hyperlink w:anchor="_Toc437294840" w:history="1">
             <w:r>
               <w:rPr>
                 <w:rStyle w:val="Hyperlink"/>
@@ -4111,7 +4139,7 @@
                 <w:noProof/>
                 <w:webHidden/>
               </w:rPr>
-              <w:instrText xml:space="preserve"> PAGEREF _Toc437294476 \h </w:instrText>
+              <w:instrText xml:space="preserve"> PAGEREF _Toc437294840 \h </w:instrText>
             </w:r>
             <w:r>
               <w:rPr>
@@ -4131,7 +4159,7 @@
                 <w:noProof/>
                 <w:webHidden/>
               </w:rPr>
-              <w:t>66</w:t>
+              <w:t>65</w:t>
             </w:r>
             <w:r>
               <w:rPr>
@@ -4153,7 +4181,7 @@
               <w:lang w:val="tr-TR" w:eastAsia="tr-TR"/>
             </w:rPr>
           </w:pPr>
-          <w:hyperlink w:anchor="_Toc437294477" w:history="1">
+          <w:hyperlink w:anchor="_Toc437294841" w:history="1">
             <w:r>
               <w:rPr>
                 <w:rStyle w:val="Hyperlink"/>
@@ -4180,7 +4208,7 @@
                 <w:noProof/>
                 <w:webHidden/>
               </w:rPr>
-              <w:instrText xml:space="preserve"> PAGEREF _Toc437294477 \h </w:instrText>
+              <w:instrText xml:space="preserve"> PAGEREF _Toc437294841 \h </w:instrText>
             </w:r>
             <w:r>
               <w:rPr>
@@ -4200,7 +4228,7 @@
                 <w:noProof/>
                 <w:webHidden/>
               </w:rPr>
-              <w:t>72</w:t>
+              <w:t>71</w:t>
             </w:r>
             <w:r>
               <w:rPr>
@@ -4222,7 +4250,7 @@
               <w:lang w:val="tr-TR" w:eastAsia="tr-TR"/>
             </w:rPr>
           </w:pPr>
-          <w:hyperlink w:anchor="_Toc437294478" w:history="1">
+          <w:hyperlink w:anchor="_Toc437294842" w:history="1">
             <w:r>
               <w:rPr>
                 <w:rStyle w:val="Hyperlink"/>
@@ -4249,7 +4277,7 @@
                 <w:noProof/>
                 <w:webHidden/>
               </w:rPr>
-              <w:instrText xml:space="preserve"> PAGEREF _Toc437294478 \h </w:instrText>
+              <w:instrText xml:space="preserve"> PAGEREF _Toc437294842 \h </w:instrText>
             </w:r>
             <w:r>
               <w:rPr>
@@ -4269,7 +4297,7 @@
                 <w:noProof/>
                 <w:webHidden/>
               </w:rPr>
-              <w:t>75</w:t>
+              <w:t>74</w:t>
             </w:r>
             <w:r>
               <w:rPr>
@@ -4291,7 +4319,7 @@
               <w:lang w:val="tr-TR" w:eastAsia="tr-TR"/>
             </w:rPr>
           </w:pPr>
-          <w:hyperlink w:anchor="_Toc437294479" w:history="1">
+          <w:hyperlink w:anchor="_Toc437294843" w:history="1">
             <w:r>
               <w:rPr>
                 <w:rStyle w:val="Hyperlink"/>
@@ -4318,7 +4346,7 @@
                 <w:noProof/>
                 <w:webHidden/>
               </w:rPr>
-              <w:instrText xml:space="preserve"> PAGEREF _Toc437294479 \h </w:instrText>
+              <w:instrText xml:space="preserve"> PAGEREF _Toc437294843 \h </w:instrText>
             </w:r>
             <w:r>
               <w:rPr>
@@ -4338,7 +4366,7 @@
                 <w:noProof/>
                 <w:webHidden/>
               </w:rPr>
-              <w:t>77</w:t>
+              <w:t>76</w:t>
             </w:r>
             <w:r>
               <w:rPr>
@@ -4360,7 +4388,7 @@
               <w:lang w:val="tr-TR" w:eastAsia="tr-TR"/>
             </w:rPr>
           </w:pPr>
-          <w:hyperlink w:anchor="_Toc437294480" w:history="1">
+          <w:hyperlink w:anchor="_Toc437294844" w:history="1">
             <w:r>
               <w:rPr>
                 <w:rStyle w:val="Hyperlink"/>
@@ -4387,7 +4415,7 @@
                 <w:noProof/>
                 <w:webHidden/>
               </w:rPr>
-              <w:instrText xml:space="preserve"> PAGEREF _Toc437294480 \h </w:instrText>
+              <w:instrText xml:space="preserve"> PAGEREF _Toc437294844 \h </w:instrText>
             </w:r>
             <w:r>
               <w:rPr>
@@ -4407,7 +4435,7 @@
                 <w:noProof/>
                 <w:webHidden/>
               </w:rPr>
-              <w:t>80</w:t>
+              <w:t>79</w:t>
             </w:r>
             <w:r>
               <w:rPr>
@@ -4471,6 +4499,8 @@
           <w:noProof w:val="0"/>
         </w:rPr>
       </w:pPr>
+      <w:bookmarkStart w:id="0" w:name="_GoBack"/>
+      <w:bookmarkEnd w:id="0"/>
     </w:p>
     <w:p>
       <w:pPr>
@@ -4504,7 +4534,7 @@
           <w:lang w:eastAsia="tr-TR"/>
         </w:rPr>
       </w:pPr>
-      <w:bookmarkStart w:id="1" w:name="_Toc437294426"/>
+      <w:bookmarkStart w:id="1" w:name="_Toc437294790"/>
       <w:r>
         <w:rPr>
           <w:rFonts w:asciiTheme="minorHAnsi" w:hAnsiTheme="minorHAnsi"/>
@@ -5183,7 +5213,7 @@
           <w:rFonts w:asciiTheme="minorHAnsi" w:hAnsiTheme="minorHAnsi"/>
         </w:rPr>
       </w:pPr>
-      <w:bookmarkStart w:id="2" w:name="_Toc437294427"/>
+      <w:bookmarkStart w:id="2" w:name="_Toc437294791"/>
       <w:r>
         <w:rPr>
           <w:rFonts w:asciiTheme="minorHAnsi" w:hAnsiTheme="minorHAnsi"/>
@@ -5208,7 +5238,7 @@
           <w:rFonts w:asciiTheme="minorHAnsi" w:hAnsiTheme="minorHAnsi"/>
         </w:rPr>
       </w:pPr>
-      <w:bookmarkStart w:id="3" w:name="_Toc437294428"/>
+      <w:bookmarkStart w:id="3" w:name="_Toc437294792"/>
       <w:r>
         <w:rPr>
           <w:rFonts w:asciiTheme="minorHAnsi" w:hAnsiTheme="minorHAnsi"/>
@@ -5308,7 +5338,39 @@
           <w:rFonts w:cs="Times New Roman"/>
           <w:noProof w:val="0"/>
         </w:rPr>
-        <w:t xml:space="preserve">Armageddon consists of 5 levels. At every level the enemy spaceship types are varied. Their appearance will also differ too. In addition to this our spaceship ammunition will be enhanced level to level. For instance, default type gun destroys GoblinY enemy spaceships with 3 times shoot. But Laser destroys them by 2 shoots. Besides, rocket destroys a GoblinY enemy at first shoot. Shoot appearances will also differ in the game. </w:t>
+        <w:t xml:space="preserve">Armageddon consists of 5 levels. At every level the enemy spaceship types are varied. Their appearance will also differ too. In addition to this our spaceship ammunition will be enhanced level to level. For instance, default type gun destroys </w:t>
+      </w:r>
+      <w:proofErr w:type="spellStart"/>
+      <w:r>
+        <w:rPr>
+          <w:rFonts w:cs="Times New Roman"/>
+          <w:noProof w:val="0"/>
+        </w:rPr>
+        <w:t>GoblinY</w:t>
+      </w:r>
+      <w:proofErr w:type="spellEnd"/>
+      <w:r>
+        <w:rPr>
+          <w:rFonts w:cs="Times New Roman"/>
+          <w:noProof w:val="0"/>
+        </w:rPr>
+        <w:t xml:space="preserve"> enemy spaceships with 3 times shoot. But Laser destroys them by 2 shoots. Besides, rocket destroys a </w:t>
+      </w:r>
+      <w:proofErr w:type="spellStart"/>
+      <w:r>
+        <w:rPr>
+          <w:rFonts w:cs="Times New Roman"/>
+          <w:noProof w:val="0"/>
+        </w:rPr>
+        <w:t>GoblinY</w:t>
+      </w:r>
+      <w:proofErr w:type="spellEnd"/>
+      <w:r>
+        <w:rPr>
+          <w:rFonts w:cs="Times New Roman"/>
+          <w:noProof w:val="0"/>
+        </w:rPr>
+        <w:t xml:space="preserve"> enemy at first shoot. Shoot appearances will also differ in the game. </w:t>
       </w:r>
     </w:p>
     <w:p>
@@ -5320,7 +5382,7 @@
           <w:rFonts w:asciiTheme="minorHAnsi" w:hAnsiTheme="minorHAnsi"/>
         </w:rPr>
       </w:pPr>
-      <w:bookmarkStart w:id="4" w:name="_Toc437294429"/>
+      <w:bookmarkStart w:id="4" w:name="_Toc437294793"/>
       <w:r>
         <w:rPr>
           <w:rFonts w:asciiTheme="minorHAnsi" w:hAnsiTheme="minorHAnsi"/>
@@ -5775,7 +5837,7 @@
           <w:rFonts w:asciiTheme="minorHAnsi" w:hAnsiTheme="minorHAnsi"/>
         </w:rPr>
       </w:pPr>
-      <w:bookmarkStart w:id="5" w:name="_Toc437294430"/>
+      <w:bookmarkStart w:id="5" w:name="_Toc437294794"/>
       <w:r>
         <w:rPr>
           <w:rFonts w:asciiTheme="minorHAnsi" w:hAnsiTheme="minorHAnsi"/>
@@ -5900,13 +5962,23 @@
           <w:u w:val="single"/>
         </w:rPr>
       </w:pPr>
+      <w:proofErr w:type="spellStart"/>
       <w:r>
         <w:rPr>
           <w:rFonts w:cs="Times New Roman"/>
           <w:noProof w:val="0"/>
           <w:u w:val="single"/>
         </w:rPr>
-        <w:t>GoblinX:</w:t>
+        <w:t>GoblinX</w:t>
+      </w:r>
+      <w:proofErr w:type="spellEnd"/>
+      <w:r>
+        <w:rPr>
+          <w:rFonts w:cs="Times New Roman"/>
+          <w:noProof w:val="0"/>
+          <w:u w:val="single"/>
+        </w:rPr>
+        <w:t>:</w:t>
       </w:r>
       <w:r>
         <w:rPr>
@@ -5987,6 +6059,7 @@
           <w:noProof w:val="0"/>
         </w:rPr>
       </w:pPr>
+      <w:proofErr w:type="spellStart"/>
       <w:r>
         <w:rPr>
           <w:rFonts w:cs="Times New Roman"/>
@@ -5994,7 +6067,16 @@
           <w:u w:val="single"/>
         </w:rPr>
         <w:lastRenderedPageBreak/>
-        <w:t>GoblinY:</w:t>
+        <w:t>GoblinY</w:t>
+      </w:r>
+      <w:proofErr w:type="spellEnd"/>
+      <w:r>
+        <w:rPr>
+          <w:rFonts w:cs="Times New Roman"/>
+          <w:noProof w:val="0"/>
+          <w:u w:val="single"/>
+        </w:rPr>
+        <w:t>:</w:t>
       </w:r>
       <w:r>
         <w:rPr>
@@ -6081,20 +6163,62 @@
           <w:noProof w:val="0"/>
         </w:rPr>
       </w:pPr>
+      <w:proofErr w:type="spellStart"/>
       <w:r>
         <w:rPr>
           <w:rFonts w:cs="Times New Roman"/>
           <w:noProof w:val="0"/>
           <w:u w:val="single"/>
         </w:rPr>
-        <w:t>GoblinZ:</w:t>
-      </w:r>
-      <w:r>
-        <w:rPr>
-          <w:rFonts w:cs="Times New Roman"/>
-          <w:noProof w:val="0"/>
-        </w:rPr>
-        <w:t xml:space="preserve"> Just like GoblinY spaceship, but it goes from right to left on up and down sides of the screen. It shoots crosswise but appearance is same with GoblinY.</w:t>
+        <w:t>GoblinZ</w:t>
+      </w:r>
+      <w:proofErr w:type="spellEnd"/>
+      <w:r>
+        <w:rPr>
+          <w:rFonts w:cs="Times New Roman"/>
+          <w:noProof w:val="0"/>
+          <w:u w:val="single"/>
+        </w:rPr>
+        <w:t>:</w:t>
+      </w:r>
+      <w:r>
+        <w:rPr>
+          <w:rFonts w:cs="Times New Roman"/>
+          <w:noProof w:val="0"/>
+        </w:rPr>
+        <w:t xml:space="preserve"> Just like </w:t>
+      </w:r>
+      <w:proofErr w:type="spellStart"/>
+      <w:r>
+        <w:rPr>
+          <w:rFonts w:cs="Times New Roman"/>
+          <w:noProof w:val="0"/>
+        </w:rPr>
+        <w:t>GoblinY</w:t>
+      </w:r>
+      <w:proofErr w:type="spellEnd"/>
+      <w:r>
+        <w:rPr>
+          <w:rFonts w:cs="Times New Roman"/>
+          <w:noProof w:val="0"/>
+        </w:rPr>
+        <w:t xml:space="preserve"> spaceship, but it goes from right to left on up and down sides of the screen. It shoots crosswise but appearance is same with </w:t>
+      </w:r>
+      <w:proofErr w:type="spellStart"/>
+      <w:r>
+        <w:rPr>
+          <w:rFonts w:cs="Times New Roman"/>
+          <w:noProof w:val="0"/>
+        </w:rPr>
+        <w:t>GoblinY</w:t>
+      </w:r>
+      <w:proofErr w:type="spellEnd"/>
+      <w:r>
+        <w:rPr>
+          <w:rFonts w:cs="Times New Roman"/>
+          <w:noProof w:val="0"/>
+        </w:rPr>
+        <w:t>.</w:t>
       </w:r>
     </w:p>
     <w:p>
@@ -6111,20 +6235,62 @@
           <w:noProof w:val="0"/>
         </w:rPr>
       </w:pPr>
+      <w:proofErr w:type="spellStart"/>
       <w:r>
         <w:rPr>
           <w:rFonts w:cs="Times New Roman"/>
           <w:noProof w:val="0"/>
           <w:u w:val="single"/>
         </w:rPr>
-        <w:t>BomberX:</w:t>
-      </w:r>
-      <w:r>
-        <w:rPr>
-          <w:rFonts w:cs="Times New Roman"/>
-          <w:noProof w:val="0"/>
-        </w:rPr>
-        <w:t xml:space="preserve"> This is a powerful enemy spaceship which launches rocket. This weapon is same with our ammunition which is called rocket. Just like GoblinX these spaceships goes through right to left on the screen but unlike GoblinX, they shoot on their routes.</w:t>
+        <w:t>BomberX</w:t>
+      </w:r>
+      <w:proofErr w:type="spellEnd"/>
+      <w:r>
+        <w:rPr>
+          <w:rFonts w:cs="Times New Roman"/>
+          <w:noProof w:val="0"/>
+          <w:u w:val="single"/>
+        </w:rPr>
+        <w:t>:</w:t>
+      </w:r>
+      <w:r>
+        <w:rPr>
+          <w:rFonts w:cs="Times New Roman"/>
+          <w:noProof w:val="0"/>
+        </w:rPr>
+        <w:t xml:space="preserve"> This is a powerful enemy spaceship which launches rocket. This weapon is same with our ammunition which is called rocket. Just like </w:t>
+      </w:r>
+      <w:proofErr w:type="spellStart"/>
+      <w:r>
+        <w:rPr>
+          <w:rFonts w:cs="Times New Roman"/>
+          <w:noProof w:val="0"/>
+        </w:rPr>
+        <w:t>GoblinX</w:t>
+      </w:r>
+      <w:proofErr w:type="spellEnd"/>
+      <w:r>
+        <w:rPr>
+          <w:rFonts w:cs="Times New Roman"/>
+          <w:noProof w:val="0"/>
+        </w:rPr>
+        <w:t xml:space="preserve"> these spaceships goes through right to left on the screen but unlike </w:t>
+      </w:r>
+      <w:proofErr w:type="spellStart"/>
+      <w:r>
+        <w:rPr>
+          <w:rFonts w:cs="Times New Roman"/>
+          <w:noProof w:val="0"/>
+        </w:rPr>
+        <w:t>GoblinX</w:t>
+      </w:r>
+      <w:proofErr w:type="spellEnd"/>
+      <w:r>
+        <w:rPr>
+          <w:rFonts w:cs="Times New Roman"/>
+          <w:noProof w:val="0"/>
+        </w:rPr>
+        <w:t>, they shoot on their routes.</w:t>
       </w:r>
     </w:p>
     <w:p>
@@ -6200,20 +6366,62 @@
           <w:noProof w:val="0"/>
         </w:rPr>
       </w:pPr>
+      <w:proofErr w:type="spellStart"/>
       <w:r>
         <w:rPr>
           <w:rFonts w:cs="Times New Roman"/>
           <w:noProof w:val="0"/>
           <w:u w:val="single"/>
         </w:rPr>
-        <w:t>BomberY:</w:t>
-      </w:r>
-      <w:r>
-        <w:rPr>
-          <w:rFonts w:cs="Times New Roman"/>
-          <w:noProof w:val="0"/>
-        </w:rPr>
-        <w:t xml:space="preserve"> Just like GoblinY these are coming from right side of the screen and then moving towards y-axis until they die. They are coming in limited numbers for each level. Appearance of them is same as BomberX. </w:t>
+        <w:t>BomberY</w:t>
+      </w:r>
+      <w:proofErr w:type="spellEnd"/>
+      <w:r>
+        <w:rPr>
+          <w:rFonts w:cs="Times New Roman"/>
+          <w:noProof w:val="0"/>
+          <w:u w:val="single"/>
+        </w:rPr>
+        <w:t>:</w:t>
+      </w:r>
+      <w:r>
+        <w:rPr>
+          <w:rFonts w:cs="Times New Roman"/>
+          <w:noProof w:val="0"/>
+        </w:rPr>
+        <w:t xml:space="preserve"> Just like </w:t>
+      </w:r>
+      <w:proofErr w:type="spellStart"/>
+      <w:r>
+        <w:rPr>
+          <w:rFonts w:cs="Times New Roman"/>
+          <w:noProof w:val="0"/>
+        </w:rPr>
+        <w:t>GoblinY</w:t>
+      </w:r>
+      <w:proofErr w:type="spellEnd"/>
+      <w:r>
+        <w:rPr>
+          <w:rFonts w:cs="Times New Roman"/>
+          <w:noProof w:val="0"/>
+        </w:rPr>
+        <w:t xml:space="preserve"> these are coming from right side of the screen and then moving towards y-axis until they die. They are coming in limited numbers for each level. Appearance of them is same as </w:t>
+      </w:r>
+      <w:proofErr w:type="spellStart"/>
+      <w:r>
+        <w:rPr>
+          <w:rFonts w:cs="Times New Roman"/>
+          <w:noProof w:val="0"/>
+        </w:rPr>
+        <w:t>BomberX</w:t>
+      </w:r>
+      <w:proofErr w:type="spellEnd"/>
+      <w:r>
+        <w:rPr>
+          <w:rFonts w:cs="Times New Roman"/>
+          <w:noProof w:val="0"/>
+        </w:rPr>
+        <w:t xml:space="preserve">. </w:t>
       </w:r>
     </w:p>
     <w:p>
@@ -6230,20 +6438,78 @@
           <w:noProof w:val="0"/>
         </w:rPr>
       </w:pPr>
+      <w:proofErr w:type="spellStart"/>
       <w:r>
         <w:rPr>
           <w:rFonts w:cs="Times New Roman"/>
           <w:noProof w:val="0"/>
           <w:u w:val="single"/>
         </w:rPr>
-        <w:t>BomberZ:</w:t>
-      </w:r>
-      <w:r>
-        <w:rPr>
-          <w:rFonts w:cs="Times New Roman"/>
-          <w:noProof w:val="0"/>
-        </w:rPr>
-        <w:t xml:space="preserve"> Its way and shooting route is same as GoblinZ and its weapon is same with BomberX and BomberY. Appearance is slightly different than other Bomber’s.</w:t>
+        <w:t>BomberZ</w:t>
+      </w:r>
+      <w:proofErr w:type="spellEnd"/>
+      <w:r>
+        <w:rPr>
+          <w:rFonts w:cs="Times New Roman"/>
+          <w:noProof w:val="0"/>
+          <w:u w:val="single"/>
+        </w:rPr>
+        <w:t>:</w:t>
+      </w:r>
+      <w:r>
+        <w:rPr>
+          <w:rFonts w:cs="Times New Roman"/>
+          <w:noProof w:val="0"/>
+        </w:rPr>
+        <w:t xml:space="preserve"> Its way and shooting route is same as </w:t>
+      </w:r>
+      <w:proofErr w:type="spellStart"/>
+      <w:r>
+        <w:rPr>
+          <w:rFonts w:cs="Times New Roman"/>
+          <w:noProof w:val="0"/>
+        </w:rPr>
+        <w:t>GoblinZ</w:t>
+      </w:r>
+      <w:proofErr w:type="spellEnd"/>
+      <w:r>
+        <w:rPr>
+          <w:rFonts w:cs="Times New Roman"/>
+          <w:noProof w:val="0"/>
+        </w:rPr>
+        <w:t xml:space="preserve"> and its weapon is same with </w:t>
+      </w:r>
+      <w:proofErr w:type="spellStart"/>
+      <w:r>
+        <w:rPr>
+          <w:rFonts w:cs="Times New Roman"/>
+          <w:noProof w:val="0"/>
+        </w:rPr>
+        <w:t>BomberX</w:t>
+      </w:r>
+      <w:proofErr w:type="spellEnd"/>
+      <w:r>
+        <w:rPr>
+          <w:rFonts w:cs="Times New Roman"/>
+          <w:noProof w:val="0"/>
+        </w:rPr>
+        <w:t xml:space="preserve"> and </w:t>
+      </w:r>
+      <w:proofErr w:type="spellStart"/>
+      <w:r>
+        <w:rPr>
+          <w:rFonts w:cs="Times New Roman"/>
+          <w:noProof w:val="0"/>
+        </w:rPr>
+        <w:t>BomberY</w:t>
+      </w:r>
+      <w:proofErr w:type="spellEnd"/>
+      <w:r>
+        <w:rPr>
+          <w:rFonts w:cs="Times New Roman"/>
+          <w:noProof w:val="0"/>
+        </w:rPr>
+        <w:t>. Appearance is slightly different than other Bomber’s.</w:t>
       </w:r>
     </w:p>
     <w:p>
@@ -6316,7 +6582,7 @@
           <w:rFonts w:asciiTheme="minorHAnsi" w:hAnsiTheme="minorHAnsi"/>
         </w:rPr>
       </w:pPr>
-      <w:bookmarkStart w:id="6" w:name="_Toc437294431"/>
+      <w:bookmarkStart w:id="6" w:name="_Toc437294795"/>
       <w:r>
         <w:rPr>
           <w:rFonts w:asciiTheme="minorHAnsi" w:hAnsiTheme="minorHAnsi"/>
@@ -6430,7 +6696,7 @@
           <w:rFonts w:asciiTheme="minorHAnsi" w:hAnsiTheme="minorHAnsi"/>
         </w:rPr>
       </w:pPr>
-      <w:bookmarkStart w:id="7" w:name="_Toc437294432"/>
+      <w:bookmarkStart w:id="7" w:name="_Toc437294796"/>
       <w:r>
         <w:rPr>
           <w:rFonts w:asciiTheme="minorHAnsi" w:hAnsiTheme="minorHAnsi"/>
@@ -6533,7 +6799,7 @@
           <w:rFonts w:asciiTheme="minorHAnsi" w:hAnsiTheme="minorHAnsi"/>
         </w:rPr>
       </w:pPr>
-      <w:bookmarkStart w:id="8" w:name="_Toc437294433"/>
+      <w:bookmarkStart w:id="8" w:name="_Toc437294797"/>
       <w:r>
         <w:rPr>
           <w:rFonts w:asciiTheme="minorHAnsi" w:hAnsiTheme="minorHAnsi"/>
@@ -6627,7 +6893,7 @@
           <w:rFonts w:asciiTheme="minorHAnsi" w:hAnsiTheme="minorHAnsi"/>
         </w:rPr>
       </w:pPr>
-      <w:bookmarkStart w:id="9" w:name="_Toc437294434"/>
+      <w:bookmarkStart w:id="9" w:name="_Toc437294798"/>
       <w:r>
         <w:rPr>
           <w:rFonts w:asciiTheme="minorHAnsi" w:hAnsiTheme="minorHAnsi"/>
@@ -6687,7 +6953,7 @@
           <w:rFonts w:asciiTheme="minorHAnsi" w:hAnsiTheme="minorHAnsi"/>
         </w:rPr>
       </w:pPr>
-      <w:bookmarkStart w:id="10" w:name="_Toc437294435"/>
+      <w:bookmarkStart w:id="10" w:name="_Toc437294799"/>
       <w:r>
         <w:rPr>
           <w:rFonts w:asciiTheme="minorHAnsi" w:hAnsiTheme="minorHAnsi"/>
@@ -6943,8 +7209,9 @@
           <w:szCs w:val="22"/>
           <w:lang w:val="en-US"/>
         </w:rPr>
-        <w:t>Player Saner request to start a game by pressing the “New Game” from Main Menu. Assuming that the steps of the Start Game sequence diagram are performed, Saner's spaceship runs out of fuel and his shield is dam</w:t>
-      </w:r>
+        <w:t xml:space="preserve">Player Saner request to start a game by pressing the “New Game” from Main Menu. Assuming that the steps of the Start Game sequence diagram are performed, </w:t>
+      </w:r>
+      <w:proofErr w:type="spellStart"/>
       <w:r>
         <w:rPr>
           <w:rFonts w:asciiTheme="minorHAnsi" w:hAnsiTheme="minorHAnsi" w:cstheme="minorHAnsi"/>
@@ -6952,8 +7219,9 @@
           <w:szCs w:val="22"/>
           <w:lang w:val="en-US"/>
         </w:rPr>
-        <w:t>a</w:t>
-      </w:r>
+        <w:t>Saner's</w:t>
+      </w:r>
+      <w:proofErr w:type="spellEnd"/>
       <w:r>
         <w:rPr>
           <w:rFonts w:asciiTheme="minorHAnsi" w:hAnsiTheme="minorHAnsi" w:cstheme="minorHAnsi"/>
@@ -6961,20 +7229,38 @@
           <w:szCs w:val="22"/>
           <w:lang w:val="en-US"/>
         </w:rPr>
-        <w:t>ged during the game. Saner presses down button from the keyboard and spaceship enters the station in order to repair his shield and load fuel. Game is paused when spaceship is in the space station. Then it gets an extra bullet from space station which is specific to the current level. After a certain period spaceship leaves the station and game continues.</w:t>
-      </w:r>
-    </w:p>
-    <w:p>
-      <w:pPr>
-        <w:pStyle w:val="Standard"/>
-        <w:spacing w:line="480" w:lineRule="auto"/>
-        <w:jc w:val="both"/>
+        <w:t xml:space="preserve"> spaceship runs out of fuel and his shield is dam</w:t>
+      </w:r>
+      <w:r>
         <w:rPr>
           <w:rFonts w:asciiTheme="minorHAnsi" w:hAnsiTheme="minorHAnsi" w:cstheme="minorHAnsi"/>
           <w:sz w:val="22"/>
           <w:szCs w:val="22"/>
           <w:lang w:val="en-US"/>
         </w:rPr>
+        <w:t>a</w:t>
+      </w:r>
+      <w:r>
+        <w:rPr>
+          <w:rFonts w:asciiTheme="minorHAnsi" w:hAnsiTheme="minorHAnsi" w:cstheme="minorHAnsi"/>
+          <w:sz w:val="22"/>
+          <w:szCs w:val="22"/>
+          <w:lang w:val="en-US"/>
+        </w:rPr>
+        <w:t>ged during the game. Saner presses down button from the keyboard and spaceship enters the station in order to repair his shield and load fuel. Game is paused when spaceship is in the space station. Then it gets an extra bullet from space station which is specific to the current level. After a certain period spaceship leaves the station and game continues.</w:t>
+      </w:r>
+    </w:p>
+    <w:p>
+      <w:pPr>
+        <w:pStyle w:val="Standard"/>
+        <w:spacing w:line="480" w:lineRule="auto"/>
+        <w:jc w:val="both"/>
+        <w:rPr>
+          <w:rFonts w:asciiTheme="minorHAnsi" w:hAnsiTheme="minorHAnsi" w:cstheme="minorHAnsi"/>
+          <w:sz w:val="22"/>
+          <w:szCs w:val="22"/>
+          <w:lang w:val="en-US"/>
+        </w:rPr>
       </w:pPr>
     </w:p>
     <w:p>
@@ -6989,7 +7275,7 @@
           <w:szCs w:val="28"/>
         </w:rPr>
       </w:pPr>
-      <w:bookmarkStart w:id="11" w:name="_Toc437294436"/>
+      <w:bookmarkStart w:id="11" w:name="_Toc437294800"/>
       <w:r>
         <w:rPr>
           <w:rStyle w:val="Heading2Char"/>
@@ -7029,7 +7315,7 @@
           <w:rFonts w:asciiTheme="minorHAnsi" w:hAnsiTheme="minorHAnsi"/>
         </w:rPr>
       </w:pPr>
-      <w:bookmarkStart w:id="12" w:name="_Toc437294437"/>
+      <w:bookmarkStart w:id="12" w:name="_Toc437294801"/>
       <w:r>
         <w:rPr>
           <w:rFonts w:asciiTheme="minorHAnsi" w:hAnsiTheme="minorHAnsi" w:cs="Times New Roman"/>
@@ -7170,7 +7456,7 @@
           <w:rFonts w:asciiTheme="minorHAnsi" w:hAnsiTheme="minorHAnsi"/>
         </w:rPr>
       </w:pPr>
-      <w:bookmarkStart w:id="13" w:name="_Toc437294438"/>
+      <w:bookmarkStart w:id="13" w:name="_Toc437294802"/>
       <w:r>
         <w:rPr>
           <w:rFonts w:asciiTheme="minorHAnsi" w:hAnsiTheme="minorHAnsi"/>
@@ -7259,6 +7545,7 @@
         </w:rPr>
         <w:t xml:space="preserve"> </w:t>
       </w:r>
+      <w:proofErr w:type="spellStart"/>
       <w:r>
         <w:rPr>
           <w:rFonts w:cs="Times New Roman"/>
@@ -7266,6 +7553,7 @@
         </w:rPr>
         <w:t>PlayGame</w:t>
       </w:r>
+      <w:proofErr w:type="spellEnd"/>
     </w:p>
     <w:p>
       <w:pPr>
@@ -7933,14 +8221,30 @@
           <w:rFonts w:cs="Times New Roman"/>
           <w:noProof w:val="0"/>
         </w:rPr>
-        <w:t>splayed on the screen</w:t>
-      </w:r>
-      <w:r>
-        <w:rPr>
-          <w:rFonts w:cs="Times New Roman"/>
-          <w:noProof w:val="0"/>
-        </w:rPr>
-        <w:t>.Then h</w:t>
+        <w:t xml:space="preserve">splayed on the </w:t>
+      </w:r>
+      <w:proofErr w:type="spellStart"/>
+      <w:r>
+        <w:rPr>
+          <w:rFonts w:cs="Times New Roman"/>
+          <w:noProof w:val="0"/>
+        </w:rPr>
+        <w:t>screen</w:t>
+      </w:r>
+      <w:r>
+        <w:rPr>
+          <w:rFonts w:cs="Times New Roman"/>
+          <w:noProof w:val="0"/>
+        </w:rPr>
+        <w:t>.Then</w:t>
+      </w:r>
+      <w:proofErr w:type="spellEnd"/>
+      <w:r>
+        <w:rPr>
+          <w:rFonts w:cs="Times New Roman"/>
+          <w:noProof w:val="0"/>
+        </w:rPr>
+        <w:t xml:space="preserve"> h</w:t>
       </w:r>
       <w:r>
         <w:rPr>
@@ -8028,6 +8332,7 @@
         </w:rPr>
         <w:t xml:space="preserve"> </w:t>
       </w:r>
+      <w:proofErr w:type="spellStart"/>
       <w:r>
         <w:rPr>
           <w:rFonts w:cs="Times New Roman"/>
@@ -8042,6 +8347,7 @@
         </w:rPr>
         <w:t>hangeOptions</w:t>
       </w:r>
+      <w:proofErr w:type="spellEnd"/>
     </w:p>
     <w:p>
       <w:pPr>
@@ -8451,6 +8757,7 @@
         </w:rPr>
         <w:t xml:space="preserve"> </w:t>
       </w:r>
+      <w:proofErr w:type="spellStart"/>
       <w:r>
         <w:rPr>
           <w:rFonts w:cs="Times New Roman"/>
@@ -8458,6 +8765,7 @@
         </w:rPr>
         <w:t>ViewHighScores</w:t>
       </w:r>
+      <w:proofErr w:type="spellEnd"/>
     </w:p>
     <w:p>
       <w:pPr>
@@ -8743,6 +9051,7 @@
         </w:rPr>
         <w:t xml:space="preserve"> </w:t>
       </w:r>
+      <w:proofErr w:type="spellStart"/>
       <w:r>
         <w:rPr>
           <w:rFonts w:cs="Times New Roman"/>
@@ -8750,6 +9059,7 @@
         </w:rPr>
         <w:t>LoadLevel</w:t>
       </w:r>
+      <w:proofErr w:type="spellEnd"/>
     </w:p>
     <w:p>
       <w:pPr>
@@ -9146,7 +9456,7 @@
           <w:rFonts w:asciiTheme="minorHAnsi" w:hAnsiTheme="minorHAnsi"/>
         </w:rPr>
       </w:pPr>
-      <w:bookmarkStart w:id="14" w:name="_Toc437294439"/>
+      <w:bookmarkStart w:id="14" w:name="_Toc437294803"/>
       <w:r>
         <w:rPr>
           <w:rFonts w:asciiTheme="minorHAnsi" w:hAnsiTheme="minorHAnsi"/>
@@ -9180,7 +9490,7 @@
           <w:rFonts w:asciiTheme="minorHAnsi" w:hAnsiTheme="minorHAnsi"/>
         </w:rPr>
       </w:pPr>
-      <w:bookmarkStart w:id="15" w:name="_Toc437294440"/>
+      <w:bookmarkStart w:id="15" w:name="_Toc437294804"/>
       <w:r>
         <w:rPr>
           <w:rFonts w:asciiTheme="minorHAnsi" w:hAnsiTheme="minorHAnsi"/>
@@ -9279,7 +9589,7 @@
           <w:rFonts w:asciiTheme="minorHAnsi" w:hAnsiTheme="minorHAnsi"/>
         </w:rPr>
       </w:pPr>
-      <w:bookmarkStart w:id="16" w:name="_Toc437294441"/>
+      <w:bookmarkStart w:id="16" w:name="_Toc437294805"/>
       <w:r>
         <w:rPr>
           <w:rFonts w:asciiTheme="minorHAnsi" w:hAnsiTheme="minorHAnsi"/>
@@ -9369,7 +9679,7 @@
           <w:rFonts w:asciiTheme="minorHAnsi" w:hAnsiTheme="minorHAnsi"/>
         </w:rPr>
       </w:pPr>
-      <w:bookmarkStart w:id="17" w:name="_Toc437294442"/>
+      <w:bookmarkStart w:id="17" w:name="_Toc437294806"/>
       <w:r>
         <w:rPr>
           <w:rFonts w:asciiTheme="minorHAnsi" w:hAnsiTheme="minorHAnsi"/>
@@ -9477,7 +9787,7 @@
           <w:rFonts w:asciiTheme="minorHAnsi" w:hAnsiTheme="minorHAnsi"/>
         </w:rPr>
       </w:pPr>
-      <w:bookmarkStart w:id="18" w:name="_Toc437294443"/>
+      <w:bookmarkStart w:id="18" w:name="_Toc437294807"/>
       <w:r>
         <w:rPr>
           <w:rFonts w:asciiTheme="minorHAnsi" w:hAnsiTheme="minorHAnsi"/>
@@ -9581,7 +9891,7 @@
           <w:rFonts w:asciiTheme="minorHAnsi" w:hAnsiTheme="minorHAnsi"/>
         </w:rPr>
       </w:pPr>
-      <w:bookmarkStart w:id="19" w:name="_Toc437294444"/>
+      <w:bookmarkStart w:id="19" w:name="_Toc437294808"/>
       <w:r>
         <w:rPr>
           <w:rFonts w:asciiTheme="minorHAnsi" w:hAnsiTheme="minorHAnsi"/>
@@ -9710,7 +10020,7 @@
           <w:rFonts w:asciiTheme="minorHAnsi" w:hAnsiTheme="minorHAnsi"/>
         </w:rPr>
       </w:pPr>
-      <w:bookmarkStart w:id="20" w:name="_Toc437294445"/>
+      <w:bookmarkStart w:id="20" w:name="_Toc437294809"/>
       <w:r>
         <w:rPr>
           <w:rFonts w:asciiTheme="minorHAnsi" w:hAnsiTheme="minorHAnsi"/>
@@ -9900,7 +10210,7 @@
           <w:rFonts w:asciiTheme="minorHAnsi" w:hAnsiTheme="minorHAnsi"/>
         </w:rPr>
       </w:pPr>
-      <w:bookmarkStart w:id="21" w:name="_Toc437294446"/>
+      <w:bookmarkStart w:id="21" w:name="_Toc437294810"/>
       <w:r>
         <w:rPr>
           <w:rFonts w:asciiTheme="minorHAnsi" w:hAnsiTheme="minorHAnsi"/>
@@ -9919,7 +10229,7 @@
           <w:rFonts w:asciiTheme="minorHAnsi" w:hAnsiTheme="minorHAnsi"/>
         </w:rPr>
       </w:pPr>
-      <w:bookmarkStart w:id="22" w:name="_Toc437294447"/>
+      <w:bookmarkStart w:id="22" w:name="_Toc437294811"/>
       <w:r>
         <w:rPr>
           <w:rFonts w:asciiTheme="minorHAnsi" w:hAnsiTheme="minorHAnsi"/>
@@ -9967,7 +10277,7 @@
             <v:path o:extrusionok="f" gradientshapeok="t" o:connecttype="rect"/>
             <o:lock v:ext="edit" aspectratio="t"/>
           </v:shapetype>
-          <v:shape id="_x0000_i1025" type="#_x0000_t75" alt="" style="width:24.3pt;height:24.3pt"/>
+          <v:shape id="_x0000_i1025" type="#_x0000_t75" alt="" style="width:24pt;height:24pt"/>
         </w:pict>
       </w:r>
       <w:r>
@@ -10363,7 +10673,7 @@
           <w:rFonts w:asciiTheme="minorHAnsi" w:hAnsiTheme="minorHAnsi"/>
         </w:rPr>
       </w:pPr>
-      <w:bookmarkStart w:id="23" w:name="_Toc437294448"/>
+      <w:bookmarkStart w:id="23" w:name="_Toc437294812"/>
       <w:r>
         <w:rPr>
           <w:rFonts w:asciiTheme="minorHAnsi" w:hAnsiTheme="minorHAnsi"/>
@@ -10382,7 +10692,7 @@
           <w:rFonts w:asciiTheme="minorHAnsi" w:hAnsiTheme="minorHAnsi"/>
         </w:rPr>
       </w:pPr>
-      <w:bookmarkStart w:id="24" w:name="_Toc437294449"/>
+      <w:bookmarkStart w:id="24" w:name="_Toc437294813"/>
       <w:r>
         <w:rPr>
           <w:rFonts w:asciiTheme="minorHAnsi" w:hAnsiTheme="minorHAnsi"/>
@@ -10549,7 +10859,7 @@
           <w:rFonts w:asciiTheme="minorHAnsi" w:hAnsiTheme="minorHAnsi"/>
         </w:rPr>
       </w:pPr>
-      <w:bookmarkStart w:id="25" w:name="_Toc437294450"/>
+      <w:bookmarkStart w:id="25" w:name="_Toc437294814"/>
       <w:r>
         <w:rPr>
           <w:rFonts w:asciiTheme="minorHAnsi" w:hAnsiTheme="minorHAnsi"/>
@@ -10679,7 +10989,7 @@
           <w:rFonts w:asciiTheme="minorHAnsi" w:hAnsiTheme="minorHAnsi"/>
         </w:rPr>
       </w:pPr>
-      <w:bookmarkStart w:id="26" w:name="_Toc437294451"/>
+      <w:bookmarkStart w:id="26" w:name="_Toc437294815"/>
       <w:r>
         <w:rPr>
           <w:rFonts w:asciiTheme="minorHAnsi" w:hAnsiTheme="minorHAnsi"/>
@@ -11111,8 +11421,9 @@
           <w:szCs w:val="22"/>
           <w:lang w:val="en-US"/>
         </w:rPr>
-        <w:t>Player Ozge request to start a game by pressing the “New Game” from Main Menu. Assuming that the steps of the Start Game sequence diagram are performed, Ozge wants to change the game setting as she desires. In order to do that Ozge pauses the game</w:t>
-      </w:r>
+        <w:t xml:space="preserve">Player </w:t>
+      </w:r>
+      <w:proofErr w:type="spellStart"/>
       <w:r>
         <w:rPr>
           <w:rFonts w:asciiTheme="minorHAnsi" w:hAnsiTheme="minorHAnsi" w:cstheme="minorHAnsi"/>
@@ -11120,8 +11431,9 @@
           <w:szCs w:val="22"/>
           <w:lang w:val="en-US"/>
         </w:rPr>
-        <w:t xml:space="preserve"> by pressing Esc key from the keyboard</w:t>
-      </w:r>
+        <w:t>Ozge</w:t>
+      </w:r>
+      <w:proofErr w:type="spellEnd"/>
       <w:r>
         <w:rPr>
           <w:rFonts w:asciiTheme="minorHAnsi" w:hAnsiTheme="minorHAnsi" w:cstheme="minorHAnsi"/>
@@ -11129,8 +11441,9 @@
           <w:szCs w:val="22"/>
           <w:lang w:val="en-US"/>
         </w:rPr>
-        <w:t xml:space="preserve">. </w:t>
-      </w:r>
+        <w:t xml:space="preserve"> request to start a game by pressing the “New Game” from Main Menu. Assuming that the steps of the Start Game sequence diagram are performed, </w:t>
+      </w:r>
+      <w:proofErr w:type="spellStart"/>
       <w:r>
         <w:rPr>
           <w:rFonts w:asciiTheme="minorHAnsi" w:hAnsiTheme="minorHAnsi" w:cstheme="minorHAnsi"/>
@@ -11138,8 +11451,9 @@
           <w:szCs w:val="22"/>
           <w:lang w:val="en-US"/>
         </w:rPr>
-        <w:t>Small SettingPanel shows up on the game screen</w:t>
-      </w:r>
+        <w:t>Ozge</w:t>
+      </w:r>
+      <w:proofErr w:type="spellEnd"/>
       <w:r>
         <w:rPr>
           <w:rFonts w:asciiTheme="minorHAnsi" w:hAnsiTheme="minorHAnsi" w:cstheme="minorHAnsi"/>
@@ -11147,8 +11461,9 @@
           <w:szCs w:val="22"/>
           <w:lang w:val="en-US"/>
         </w:rPr>
-        <w:t xml:space="preserve"> and game is sto</w:t>
-      </w:r>
+        <w:t xml:space="preserve"> wants to change the game setting as she desires. In order to do that </w:t>
+      </w:r>
+      <w:proofErr w:type="spellStart"/>
       <w:r>
         <w:rPr>
           <w:rFonts w:asciiTheme="minorHAnsi" w:hAnsiTheme="minorHAnsi" w:cstheme="minorHAnsi"/>
@@ -11156,8 +11471,9 @@
           <w:szCs w:val="22"/>
           <w:lang w:val="en-US"/>
         </w:rPr>
-        <w:t>p</w:t>
-      </w:r>
+        <w:t>Ozge</w:t>
+      </w:r>
+      <w:proofErr w:type="spellEnd"/>
       <w:r>
         <w:rPr>
           <w:rFonts w:asciiTheme="minorHAnsi" w:hAnsiTheme="minorHAnsi" w:cstheme="minorHAnsi"/>
@@ -11165,7 +11481,7 @@
           <w:szCs w:val="22"/>
           <w:lang w:val="en-US"/>
         </w:rPr>
-        <w:t>ped</w:t>
+        <w:t xml:space="preserve"> pauses the game</w:t>
       </w:r>
       <w:r>
         <w:rPr>
@@ -11174,7 +11490,7 @@
           <w:szCs w:val="22"/>
           <w:lang w:val="en-US"/>
         </w:rPr>
-        <w:t xml:space="preserve">. Ozge changes sound and music volumes by sliding bars on this panel. </w:t>
+        <w:t xml:space="preserve"> by pressing Esc key from the keyboard</w:t>
       </w:r>
       <w:r>
         <w:rPr>
@@ -11183,7 +11499,7 @@
           <w:szCs w:val="22"/>
           <w:lang w:val="en-US"/>
         </w:rPr>
-        <w:t xml:space="preserve">New </w:t>
+        <w:t xml:space="preserve">. </w:t>
       </w:r>
       <w:r>
         <w:rPr>
@@ -11192,8 +11508,9 @@
           <w:szCs w:val="22"/>
           <w:lang w:val="en-US"/>
         </w:rPr>
-        <w:t>volume</w:t>
-      </w:r>
+        <w:t xml:space="preserve">Small </w:t>
+      </w:r>
+      <w:proofErr w:type="spellStart"/>
       <w:r>
         <w:rPr>
           <w:rFonts w:asciiTheme="minorHAnsi" w:hAnsiTheme="minorHAnsi" w:cstheme="minorHAnsi"/>
@@ -11201,8 +11518,9 @@
           <w:szCs w:val="22"/>
           <w:lang w:val="en-US"/>
         </w:rPr>
-        <w:t xml:space="preserve"> settings are arranged by the Setti</w:t>
-      </w:r>
+        <w:t>SettingPanel</w:t>
+      </w:r>
+      <w:proofErr w:type="spellEnd"/>
       <w:r>
         <w:rPr>
           <w:rFonts w:asciiTheme="minorHAnsi" w:hAnsiTheme="minorHAnsi" w:cstheme="minorHAnsi"/>
@@ -11210,7 +11528,139 @@
           <w:szCs w:val="22"/>
           <w:lang w:val="en-US"/>
         </w:rPr>
-        <w:t>ngPanel. After that Ozge clicks</w:t>
+        <w:t xml:space="preserve"> shows up on the game screen</w:t>
+      </w:r>
+      <w:r>
+        <w:rPr>
+          <w:rFonts w:asciiTheme="minorHAnsi" w:hAnsiTheme="minorHAnsi" w:cstheme="minorHAnsi"/>
+          <w:sz w:val="22"/>
+          <w:szCs w:val="22"/>
+          <w:lang w:val="en-US"/>
+        </w:rPr>
+        <w:t xml:space="preserve"> and game is sto</w:t>
+      </w:r>
+      <w:r>
+        <w:rPr>
+          <w:rFonts w:asciiTheme="minorHAnsi" w:hAnsiTheme="minorHAnsi" w:cstheme="minorHAnsi"/>
+          <w:sz w:val="22"/>
+          <w:szCs w:val="22"/>
+          <w:lang w:val="en-US"/>
+        </w:rPr>
+        <w:t>p</w:t>
+      </w:r>
+      <w:r>
+        <w:rPr>
+          <w:rFonts w:asciiTheme="minorHAnsi" w:hAnsiTheme="minorHAnsi" w:cstheme="minorHAnsi"/>
+          <w:sz w:val="22"/>
+          <w:szCs w:val="22"/>
+          <w:lang w:val="en-US"/>
+        </w:rPr>
+        <w:t>ped</w:t>
+      </w:r>
+      <w:r>
+        <w:rPr>
+          <w:rFonts w:asciiTheme="minorHAnsi" w:hAnsiTheme="minorHAnsi" w:cstheme="minorHAnsi"/>
+          <w:sz w:val="22"/>
+          <w:szCs w:val="22"/>
+          <w:lang w:val="en-US"/>
+        </w:rPr>
+        <w:t xml:space="preserve">. </w:t>
+      </w:r>
+      <w:proofErr w:type="spellStart"/>
+      <w:r>
+        <w:rPr>
+          <w:rFonts w:asciiTheme="minorHAnsi" w:hAnsiTheme="minorHAnsi" w:cstheme="minorHAnsi"/>
+          <w:sz w:val="22"/>
+          <w:szCs w:val="22"/>
+          <w:lang w:val="en-US"/>
+        </w:rPr>
+        <w:t>Ozge</w:t>
+      </w:r>
+      <w:proofErr w:type="spellEnd"/>
+      <w:r>
+        <w:rPr>
+          <w:rFonts w:asciiTheme="minorHAnsi" w:hAnsiTheme="minorHAnsi" w:cstheme="minorHAnsi"/>
+          <w:sz w:val="22"/>
+          <w:szCs w:val="22"/>
+          <w:lang w:val="en-US"/>
+        </w:rPr>
+        <w:t xml:space="preserve"> changes sound and music volumes by sliding bars on this panel. </w:t>
+      </w:r>
+      <w:r>
+        <w:rPr>
+          <w:rFonts w:asciiTheme="minorHAnsi" w:hAnsiTheme="minorHAnsi" w:cstheme="minorHAnsi"/>
+          <w:sz w:val="22"/>
+          <w:szCs w:val="22"/>
+          <w:lang w:val="en-US"/>
+        </w:rPr>
+        <w:t xml:space="preserve">New </w:t>
+      </w:r>
+      <w:r>
+        <w:rPr>
+          <w:rFonts w:asciiTheme="minorHAnsi" w:hAnsiTheme="minorHAnsi" w:cstheme="minorHAnsi"/>
+          <w:sz w:val="22"/>
+          <w:szCs w:val="22"/>
+          <w:lang w:val="en-US"/>
+        </w:rPr>
+        <w:t>volume</w:t>
+      </w:r>
+      <w:r>
+        <w:rPr>
+          <w:rFonts w:asciiTheme="minorHAnsi" w:hAnsiTheme="minorHAnsi" w:cstheme="minorHAnsi"/>
+          <w:sz w:val="22"/>
+          <w:szCs w:val="22"/>
+          <w:lang w:val="en-US"/>
+        </w:rPr>
+        <w:t xml:space="preserve"> settings are arranged by the </w:t>
+      </w:r>
+      <w:proofErr w:type="spellStart"/>
+      <w:r>
+        <w:rPr>
+          <w:rFonts w:asciiTheme="minorHAnsi" w:hAnsiTheme="minorHAnsi" w:cstheme="minorHAnsi"/>
+          <w:sz w:val="22"/>
+          <w:szCs w:val="22"/>
+          <w:lang w:val="en-US"/>
+        </w:rPr>
+        <w:t>Setti</w:t>
+      </w:r>
+      <w:r>
+        <w:rPr>
+          <w:rFonts w:asciiTheme="minorHAnsi" w:hAnsiTheme="minorHAnsi" w:cstheme="minorHAnsi"/>
+          <w:sz w:val="22"/>
+          <w:szCs w:val="22"/>
+          <w:lang w:val="en-US"/>
+        </w:rPr>
+        <w:t>ngPanel</w:t>
+      </w:r>
+      <w:proofErr w:type="spellEnd"/>
+      <w:r>
+        <w:rPr>
+          <w:rFonts w:asciiTheme="minorHAnsi" w:hAnsiTheme="minorHAnsi" w:cstheme="minorHAnsi"/>
+          <w:sz w:val="22"/>
+          <w:szCs w:val="22"/>
+          <w:lang w:val="en-US"/>
+        </w:rPr>
+        <w:t xml:space="preserve">. After that </w:t>
+      </w:r>
+      <w:proofErr w:type="spellStart"/>
+      <w:r>
+        <w:rPr>
+          <w:rFonts w:asciiTheme="minorHAnsi" w:hAnsiTheme="minorHAnsi" w:cstheme="minorHAnsi"/>
+          <w:sz w:val="22"/>
+          <w:szCs w:val="22"/>
+          <w:lang w:val="en-US"/>
+        </w:rPr>
+        <w:t>Ozge</w:t>
+      </w:r>
+      <w:proofErr w:type="spellEnd"/>
+      <w:r>
+        <w:rPr>
+          <w:rFonts w:asciiTheme="minorHAnsi" w:hAnsiTheme="minorHAnsi" w:cstheme="minorHAnsi"/>
+          <w:sz w:val="22"/>
+          <w:szCs w:val="22"/>
+          <w:lang w:val="en-US"/>
+        </w:rPr>
+        <w:t xml:space="preserve"> clicks</w:t>
       </w:r>
       <w:r>
         <w:rPr>
@@ -11366,7 +11816,27 @@
           <w:szCs w:val="22"/>
           <w:lang w:val="en-US"/>
         </w:rPr>
-        <w:t>Player Saner request to start a game by pressing the “New Game” from Main Menu. Assuming that the steps of the Start Game sequence diagram are performed, Saner's spaceship runs out of fu</w:t>
+        <w:t xml:space="preserve">Player Saner request to start a game by pressing the “New Game” from Main Menu. Assuming that the steps of the Start Game sequence diagram are performed, </w:t>
+      </w:r>
+      <w:proofErr w:type="spellStart"/>
+      <w:r>
+        <w:rPr>
+          <w:rFonts w:asciiTheme="minorHAnsi" w:hAnsiTheme="minorHAnsi" w:cstheme="minorHAnsi"/>
+          <w:sz w:val="22"/>
+          <w:szCs w:val="22"/>
+          <w:lang w:val="en-US"/>
+        </w:rPr>
+        <w:t>Saner's</w:t>
+      </w:r>
+      <w:proofErr w:type="spellEnd"/>
+      <w:r>
+        <w:rPr>
+          <w:rFonts w:asciiTheme="minorHAnsi" w:hAnsiTheme="minorHAnsi" w:cstheme="minorHAnsi"/>
+          <w:sz w:val="22"/>
+          <w:szCs w:val="22"/>
+          <w:lang w:val="en-US"/>
+        </w:rPr>
+        <w:t xml:space="preserve"> spaceship runs out of fu</w:t>
       </w:r>
       <w:r>
         <w:rPr>
@@ -11730,7 +12200,7 @@
           <w:rFonts w:asciiTheme="minorHAnsi" w:hAnsiTheme="minorHAnsi"/>
         </w:rPr>
       </w:pPr>
-      <w:bookmarkStart w:id="27" w:name="_Toc437294452"/>
+      <w:bookmarkStart w:id="27" w:name="_Toc437294816"/>
       <w:r>
         <w:rPr>
           <w:rFonts w:asciiTheme="minorHAnsi" w:hAnsiTheme="minorHAnsi"/>
@@ -11749,7 +12219,7 @@
           <w:rFonts w:asciiTheme="minorHAnsi" w:hAnsiTheme="minorHAnsi"/>
         </w:rPr>
       </w:pPr>
-      <w:bookmarkStart w:id="28" w:name="_Toc437294453"/>
+      <w:bookmarkStart w:id="28" w:name="_Toc437294817"/>
       <w:r>
         <w:rPr>
           <w:rFonts w:asciiTheme="minorHAnsi" w:hAnsiTheme="minorHAnsi"/>
@@ -11944,7 +12414,7 @@
           <w:rFonts w:asciiTheme="minorHAnsi" w:hAnsiTheme="minorHAnsi"/>
         </w:rPr>
       </w:pPr>
-      <w:bookmarkStart w:id="29" w:name="_Toc437294454"/>
+      <w:bookmarkStart w:id="29" w:name="_Toc437294818"/>
       <w:r>
         <w:rPr>
           <w:rFonts w:asciiTheme="minorHAnsi" w:hAnsiTheme="minorHAnsi"/>
@@ -11964,7 +12434,7 @@
           <w:lang w:eastAsia="tr-TR"/>
         </w:rPr>
       </w:pPr>
-      <w:bookmarkStart w:id="30" w:name="_Toc437294455"/>
+      <w:bookmarkStart w:id="30" w:name="_Toc437294819"/>
       <w:r>
         <w:rPr>
           <w:rFonts w:asciiTheme="minorHAnsi" w:eastAsia="Times New Roman" w:hAnsiTheme="minorHAnsi"/>
@@ -12182,7 +12652,7 @@
           <w:lang w:eastAsia="tr-TR"/>
         </w:rPr>
       </w:pPr>
-      <w:bookmarkStart w:id="31" w:name="_Toc437294456"/>
+      <w:bookmarkStart w:id="31" w:name="_Toc437294820"/>
       <w:r>
         <w:rPr>
           <w:rFonts w:asciiTheme="minorHAnsi" w:eastAsia="Times New Roman" w:hAnsiTheme="minorHAnsi"/>
@@ -12749,7 +13219,7 @@
           <w:lang w:eastAsia="tr-TR"/>
         </w:rPr>
       </w:pPr>
-      <w:bookmarkStart w:id="32" w:name="_Toc437294457"/>
+      <w:bookmarkStart w:id="32" w:name="_Toc437294821"/>
       <w:r>
         <w:rPr>
           <w:rFonts w:asciiTheme="minorHAnsi" w:eastAsia="Times New Roman" w:hAnsiTheme="minorHAnsi"/>
@@ -13017,8 +13487,9 @@
           <w:szCs w:val="22"/>
           <w:lang w:val="en-US"/>
         </w:rPr>
-        <w:t xml:space="preserve"> only contains the Game</w:t>
-      </w:r>
+        <w:t xml:space="preserve"> only contains the </w:t>
+      </w:r>
+      <w:proofErr w:type="spellStart"/>
       <w:r>
         <w:rPr>
           <w:rFonts w:asciiTheme="minorHAnsi" w:hAnsiTheme="minorHAnsi" w:cs="Times New Roman"/>
@@ -13026,8 +13497,18 @@
           <w:szCs w:val="22"/>
           <w:lang w:val="en-US"/>
         </w:rPr>
+        <w:t>Game</w:t>
+      </w:r>
+      <w:r>
+        <w:rPr>
+          <w:rFonts w:asciiTheme="minorHAnsi" w:hAnsiTheme="minorHAnsi" w:cs="Times New Roman"/>
+          <w:sz w:val="22"/>
+          <w:szCs w:val="22"/>
+          <w:lang w:val="en-US"/>
+        </w:rPr>
         <w:t>Panel</w:t>
       </w:r>
+      <w:proofErr w:type="spellEnd"/>
       <w:r>
         <w:rPr>
           <w:rFonts w:asciiTheme="minorHAnsi" w:hAnsiTheme="minorHAnsi" w:cs="Times New Roman"/>
@@ -13478,7 +13959,23 @@
           <w:rFonts w:cs="Times New Roman"/>
           <w:noProof w:val="0"/>
         </w:rPr>
-        <w:t xml:space="preserve"> subsystem with the helper class BufferedImageLoader to load images from particular files to the system as Java’s Buffered Image. The package diagram of the Image Loader</w:t>
+        <w:t xml:space="preserve"> subsystem with the helper class </w:t>
+      </w:r>
+      <w:proofErr w:type="spellStart"/>
+      <w:r>
+        <w:rPr>
+          <w:rFonts w:cs="Times New Roman"/>
+          <w:noProof w:val="0"/>
+        </w:rPr>
+        <w:t>BufferedImageLoader</w:t>
+      </w:r>
+      <w:proofErr w:type="spellEnd"/>
+      <w:r>
+        <w:rPr>
+          <w:rFonts w:cs="Times New Roman"/>
+          <w:noProof w:val="0"/>
+        </w:rPr>
+        <w:t xml:space="preserve"> to load images from particular files to the system as Java’s Buffered Image. The package diagram of the Image Loader</w:t>
       </w:r>
       <w:r>
         <w:rPr>
@@ -13861,7 +14358,7 @@
           <w:lang w:eastAsia="tr-TR"/>
         </w:rPr>
       </w:pPr>
-      <w:bookmarkStart w:id="33" w:name="_Toc437294458"/>
+      <w:bookmarkStart w:id="33" w:name="_Toc437294822"/>
       <w:r>
         <w:rPr>
           <w:rFonts w:asciiTheme="minorHAnsi" w:eastAsia="Times New Roman" w:hAnsiTheme="minorHAnsi"/>
@@ -14278,7 +14775,7 @@
           <w:lang w:eastAsia="tr-TR"/>
         </w:rPr>
       </w:pPr>
-      <w:bookmarkStart w:id="34" w:name="_Toc437294459"/>
+      <w:bookmarkStart w:id="34" w:name="_Toc437294823"/>
       <w:r>
         <w:rPr>
           <w:rFonts w:asciiTheme="minorHAnsi" w:eastAsia="Times New Roman" w:hAnsiTheme="minorHAnsi"/>
@@ -14344,7 +14841,7 @@
           <w:rFonts w:asciiTheme="minorHAnsi" w:hAnsiTheme="minorHAnsi"/>
         </w:rPr>
       </w:pPr>
-      <w:bookmarkStart w:id="35" w:name="_Toc437294460"/>
+      <w:bookmarkStart w:id="35" w:name="_Toc437294824"/>
       <w:r>
         <w:rPr>
           <w:rFonts w:asciiTheme="minorHAnsi" w:hAnsiTheme="minorHAnsi"/>
@@ -14649,7 +15146,7 @@
           <w:rFonts w:asciiTheme="minorHAnsi" w:hAnsiTheme="minorHAnsi"/>
         </w:rPr>
       </w:pPr>
-      <w:bookmarkStart w:id="36" w:name="_Toc437294461"/>
+      <w:bookmarkStart w:id="36" w:name="_Toc437294825"/>
       <w:r>
         <w:rPr>
           <w:rFonts w:asciiTheme="minorHAnsi" w:hAnsiTheme="minorHAnsi"/>
@@ -14883,7 +15380,23 @@
           <w:rFonts w:cs="Times New Roman"/>
           <w:noProof w:val="0"/>
         </w:rPr>
-        <w:t xml:space="preserve"> and “Drawable Subsystem” which are drawn at the bottom of the below diagram</w:t>
+        <w:t xml:space="preserve"> and “</w:t>
+      </w:r>
+      <w:proofErr w:type="spellStart"/>
+      <w:r>
+        <w:rPr>
+          <w:rFonts w:cs="Times New Roman"/>
+          <w:noProof w:val="0"/>
+        </w:rPr>
+        <w:t>Drawable</w:t>
+      </w:r>
+      <w:proofErr w:type="spellEnd"/>
+      <w:r>
+        <w:rPr>
+          <w:rFonts w:cs="Times New Roman"/>
+          <w:noProof w:val="0"/>
+        </w:rPr>
+        <w:t xml:space="preserve"> Subsystem” which are drawn at the bottom of the below diagram</w:t>
       </w:r>
       <w:r>
         <w:rPr>
@@ -14999,7 +15512,7 @@
           <w:lang w:eastAsia="tr-TR"/>
         </w:rPr>
       </w:pPr>
-      <w:bookmarkStart w:id="37" w:name="_Toc437294462"/>
+      <w:bookmarkStart w:id="37" w:name="_Toc437294826"/>
       <w:r>
         <w:rPr>
           <w:rFonts w:asciiTheme="minorHAnsi" w:eastAsia="Times New Roman" w:hAnsiTheme="minorHAnsi"/>
@@ -15225,7 +15738,7 @@
           <w:lang w:eastAsia="tr-TR"/>
         </w:rPr>
       </w:pPr>
-      <w:bookmarkStart w:id="38" w:name="_Toc437294463"/>
+      <w:bookmarkStart w:id="38" w:name="_Toc437294827"/>
       <w:r>
         <w:rPr>
           <w:rFonts w:asciiTheme="minorHAnsi" w:eastAsia="Times New Roman" w:hAnsiTheme="minorHAnsi"/>
@@ -15246,7 +15759,7 @@
           <w:lang w:eastAsia="tr-TR"/>
         </w:rPr>
       </w:pPr>
-      <w:bookmarkStart w:id="39" w:name="_Toc437294464"/>
+      <w:bookmarkStart w:id="39" w:name="_Toc437294828"/>
       <w:r>
         <w:rPr>
           <w:rFonts w:asciiTheme="minorHAnsi" w:eastAsia="Times New Roman" w:hAnsiTheme="minorHAnsi"/>
@@ -15276,7 +15789,7 @@
           <w:lang w:eastAsia="tr-TR"/>
         </w:rPr>
       </w:pPr>
-      <w:bookmarkStart w:id="40" w:name="_Toc437294465"/>
+      <w:bookmarkStart w:id="40" w:name="_Toc437294829"/>
       <w:r>
         <w:rPr>
           <w:rFonts w:asciiTheme="minorHAnsi" w:eastAsia="Times New Roman" w:hAnsiTheme="minorHAnsi"/>
@@ -15318,7 +15831,7 @@
           <w:lang w:eastAsia="tr-TR"/>
         </w:rPr>
       </w:pPr>
-      <w:bookmarkStart w:id="41" w:name="_Toc437294466"/>
+      <w:bookmarkStart w:id="41" w:name="_Toc437294830"/>
       <w:r>
         <w:rPr>
           <w:rFonts w:asciiTheme="minorHAnsi" w:eastAsia="Times New Roman" w:hAnsiTheme="minorHAnsi"/>
@@ -15371,7 +15884,7 @@
           <w:lang w:eastAsia="tr-TR"/>
         </w:rPr>
       </w:pPr>
-      <w:bookmarkStart w:id="42" w:name="_Toc437294467"/>
+      <w:bookmarkStart w:id="42" w:name="_Toc437294831"/>
       <w:r>
         <w:rPr>
           <w:rFonts w:asciiTheme="minorHAnsi" w:eastAsia="Times New Roman" w:hAnsiTheme="minorHAnsi"/>
@@ -15867,7 +16380,7 @@
           <w:lang w:eastAsia="tr-TR"/>
         </w:rPr>
       </w:pPr>
-      <w:bookmarkStart w:id="43" w:name="_Toc437294468"/>
+      <w:bookmarkStart w:id="43" w:name="_Toc437294832"/>
       <w:r>
         <w:rPr>
           <w:rFonts w:eastAsia="Times New Roman"/>
@@ -15921,7 +16434,7 @@
           <w:b w:val="0"/>
         </w:rPr>
       </w:pPr>
-      <w:bookmarkStart w:id="44" w:name="_Toc437294469"/>
+      <w:bookmarkStart w:id="44" w:name="_Toc437294833"/>
       <w:r>
         <w:rPr>
           <w:rFonts w:asciiTheme="minorHAnsi" w:hAnsiTheme="minorHAnsi"/>
@@ -15948,7 +16461,7 @@
           <w:rFonts w:asciiTheme="minorHAnsi" w:hAnsiTheme="minorHAnsi"/>
         </w:rPr>
       </w:pPr>
-      <w:bookmarkStart w:id="45" w:name="_Toc437294470"/>
+      <w:bookmarkStart w:id="45" w:name="_Toc437294834"/>
       <w:r>
         <w:rPr>
           <w:rFonts w:asciiTheme="minorHAnsi" w:hAnsiTheme="minorHAnsi"/>
@@ -15986,7 +16499,7 @@
           <w:rFonts w:asciiTheme="minorHAnsi" w:hAnsiTheme="minorHAnsi"/>
         </w:rPr>
       </w:pPr>
-      <w:bookmarkStart w:id="46" w:name="_Toc437294471"/>
+      <w:bookmarkStart w:id="46" w:name="_Toc437294835"/>
       <w:r>
         <w:rPr>
           <w:rFonts w:asciiTheme="minorHAnsi" w:hAnsiTheme="minorHAnsi"/>
@@ -16119,7 +16632,7 @@
           <w:rFonts w:asciiTheme="minorHAnsi" w:hAnsiTheme="minorHAnsi"/>
         </w:rPr>
       </w:pPr>
-      <w:bookmarkStart w:id="47" w:name="_Toc437294472"/>
+      <w:bookmarkStart w:id="47" w:name="_Toc437294836"/>
       <w:r>
         <w:rPr>
           <w:rFonts w:asciiTheme="minorHAnsi" w:hAnsiTheme="minorHAnsi"/>
@@ -16146,81 +16659,6 @@
       </w:r>
       <w:r>
         <w:t xml:space="preserve"> </w:t>
-      </w:r>
-    </w:p>
-    <w:p>
-      <w:pPr>
-        <w:spacing w:line="480" w:lineRule="auto"/>
-        <w:ind w:firstLine="708"/>
-        <w:jc w:val="both"/>
-      </w:pPr>
-      <w:r>
-        <w:rPr>
-          <w:lang w:val="tr-TR" w:eastAsia="tr-TR"/>
-        </w:rPr>
-        <w:drawing>
-          <wp:inline distT="0" distB="0" distL="0" distR="0">
-            <wp:extent cx="5753100" cy="3151505"/>
-            <wp:effectExtent l="0" t="0" r="0" b="0"/>
-            <wp:docPr id="8" name="Picture 8"/>
-            <wp:cNvGraphicFramePr>
-              <a:graphicFrameLocks xmlns:a="http://schemas.openxmlformats.org/drawingml/2006/main" noChangeAspect="1"/>
-            </wp:cNvGraphicFramePr>
-            <a:graphic xmlns:a="http://schemas.openxmlformats.org/drawingml/2006/main">
-              <a:graphicData uri="http://schemas.openxmlformats.org/drawingml/2006/picture">
-                <pic:pic xmlns:pic="http://schemas.openxmlformats.org/drawingml/2006/picture">
-                  <pic:nvPicPr>
-                    <pic:cNvPr id="0" name="Picture 3"/>
-                    <pic:cNvPicPr>
-                      <a:picLocks noChangeAspect="1" noChangeArrowheads="1"/>
-                    </pic:cNvPicPr>
-                  </pic:nvPicPr>
-                  <pic:blipFill>
-                    <a:blip r:embed="rId49">
-                      <a:extLst>
-                        <a:ext uri="{28A0092B-C50C-407E-A947-70E740481C1C}">
-                          <a14:useLocalDpi xmlns:a14="http://schemas.microsoft.com/office/drawing/2010/main" val="0"/>
-                        </a:ext>
-                      </a:extLst>
-                    </a:blip>
-                    <a:srcRect/>
-                    <a:stretch>
-                      <a:fillRect/>
-                    </a:stretch>
-                  </pic:blipFill>
-                  <pic:spPr bwMode="auto">
-                    <a:xfrm>
-                      <a:off x="0" y="0"/>
-                      <a:ext cx="5753100" cy="3151505"/>
-                    </a:xfrm>
-                    <a:prstGeom prst="rect">
-                      <a:avLst/>
-                    </a:prstGeom>
-                    <a:noFill/>
-                    <a:ln>
-                      <a:noFill/>
-                    </a:ln>
-                  </pic:spPr>
-                </pic:pic>
-              </a:graphicData>
-            </a:graphic>
-          </wp:inline>
-        </w:drawing>
-      </w:r>
-    </w:p>
-    <w:p>
-      <w:pPr>
-        <w:spacing w:line="480" w:lineRule="auto"/>
-        <w:ind w:firstLine="708"/>
-      </w:pPr>
-      <w:r>
-        <w:t>Figure 31: Strategy pattern used for Event</w:t>
-      </w:r>
-      <w:r>
-        <w:t>Reader</w:t>
-      </w:r>
-      <w:r>
-        <w:t xml:space="preserve"> class</w:t>
       </w:r>
     </w:p>
     <w:p>
@@ -16249,7 +16687,7 @@
                     </pic:cNvPicPr>
                   </pic:nvPicPr>
                   <pic:blipFill>
-                    <a:blip r:embed="rId50" cstate="print">
+                    <a:blip r:embed="rId49" cstate="print">
                       <a:extLst>
                         <a:ext uri="{28A0092B-C50C-407E-A947-70E740481C1C}">
                           <a14:useLocalDpi xmlns:a14="http://schemas.microsoft.com/office/drawing/2010/main" val="0"/>
@@ -16304,7 +16742,6 @@
         <w:rPr>
           <w:lang w:val="tr-TR" w:eastAsia="tr-TR"/>
         </w:rPr>
-        <w:lastRenderedPageBreak/>
         <w:drawing>
           <wp:inline distT="0" distB="0" distL="0" distR="0" wp14:anchorId="3EF01323" wp14:editId="1B1AF55E">
             <wp:extent cx="5753100" cy="2162175"/>
@@ -16323,7 +16760,7 @@
                     </pic:cNvPicPr>
                   </pic:nvPicPr>
                   <pic:blipFill>
-                    <a:blip r:embed="rId51" cstate="print">
+                    <a:blip r:embed="rId50" cstate="print">
                       <a:extLst>
                         <a:ext uri="{28A0092B-C50C-407E-A947-70E740481C1C}">
                           <a14:useLocalDpi xmlns:a14="http://schemas.microsoft.com/office/drawing/2010/main" val="0"/>
@@ -16381,7 +16818,7 @@
           <w:rFonts w:asciiTheme="minorHAnsi" w:hAnsiTheme="minorHAnsi"/>
         </w:rPr>
       </w:pPr>
-      <w:bookmarkStart w:id="48" w:name="_Toc437294473"/>
+      <w:bookmarkStart w:id="48" w:name="_Toc437294837"/>
       <w:r>
         <w:rPr>
           <w:rFonts w:asciiTheme="minorHAnsi" w:hAnsiTheme="minorHAnsi"/>
@@ -16458,7 +16895,7 @@
                     </pic:cNvPicPr>
                   </pic:nvPicPr>
                   <pic:blipFill>
-                    <a:blip r:embed="rId52">
+                    <a:blip r:embed="rId51">
                       <a:extLst>
                         <a:ext uri="{28A0092B-C50C-407E-A947-70E740481C1C}">
                           <a14:useLocalDpi xmlns:a14="http://schemas.microsoft.com/office/drawing/2010/main" val="0"/>
@@ -16538,7 +16975,7 @@
           <w:rFonts w:asciiTheme="minorHAnsi" w:hAnsiTheme="minorHAnsi"/>
         </w:rPr>
       </w:pPr>
-      <w:bookmarkStart w:id="49" w:name="_Toc437294474"/>
+      <w:bookmarkStart w:id="49" w:name="_Toc437294838"/>
       <w:r>
         <w:rPr>
           <w:rFonts w:asciiTheme="minorHAnsi" w:hAnsiTheme="minorHAnsi"/>
@@ -16589,7 +17026,7 @@
                     </pic:cNvPicPr>
                   </pic:nvPicPr>
                   <pic:blipFill>
-                    <a:blip r:embed="rId53">
+                    <a:blip r:embed="rId52">
                       <a:extLst>
                         <a:ext uri="{28A0092B-C50C-407E-A947-70E740481C1C}">
                           <a14:useLocalDpi xmlns:a14="http://schemas.microsoft.com/office/drawing/2010/main" val="0"/>
@@ -16630,13 +17067,13 @@
         <w:spacing w:line="480" w:lineRule="auto"/>
         <w:jc w:val="both"/>
       </w:pPr>
-      <w:bookmarkStart w:id="50" w:name="_Toc437294475"/>
-      <w:bookmarkStart w:id="51" w:name="_Toc436725435"/>
+      <w:bookmarkStart w:id="50" w:name="_Toc436725435"/>
+      <w:bookmarkStart w:id="51" w:name="_Toc437294839"/>
       <w:r>
         <w:lastRenderedPageBreak/>
         <w:t>5.2.1 Model Classes</w:t>
       </w:r>
-      <w:bookmarkEnd w:id="50"/>
+      <w:bookmarkEnd w:id="51"/>
     </w:p>
     <w:p>
       <w:pPr>
@@ -16770,7 +17207,7 @@
                     </pic:cNvPicPr>
                   </pic:nvPicPr>
                   <pic:blipFill>
-                    <a:blip r:embed="rId54">
+                    <a:blip r:embed="rId53">
                       <a:extLst>
                         <a:ext uri="{28A0092B-C50C-407E-A947-70E740481C1C}">
                           <a14:useLocalDpi xmlns:a14="http://schemas.microsoft.com/office/drawing/2010/main" val="0"/>
@@ -16942,7 +17379,7 @@
                     </pic:cNvPicPr>
                   </pic:nvPicPr>
                   <pic:blipFill>
-                    <a:blip r:embed="rId55">
+                    <a:blip r:embed="rId54">
                       <a:extLst>
                         <a:ext uri="{28A0092B-C50C-407E-A947-70E740481C1C}">
                           <a14:useLocalDpi xmlns:a14="http://schemas.microsoft.com/office/drawing/2010/main" val="0"/>
@@ -17086,7 +17523,7 @@
                     </pic:cNvPicPr>
                   </pic:nvPicPr>
                   <pic:blipFill>
-                    <a:blip r:embed="rId56">
+                    <a:blip r:embed="rId55">
                       <a:extLst>
                         <a:ext uri="{28A0092B-C50C-407E-A947-70E740481C1C}">
                           <a14:useLocalDpi xmlns:a14="http://schemas.microsoft.com/office/drawing/2010/main" val="0"/>
@@ -17324,7 +17761,7 @@
                     </pic:cNvPicPr>
                   </pic:nvPicPr>
                   <pic:blipFill>
-                    <a:blip r:embed="rId57">
+                    <a:blip r:embed="rId56">
                       <a:extLst>
                         <a:ext uri="{28A0092B-C50C-407E-A947-70E740481C1C}">
                           <a14:useLocalDpi xmlns:a14="http://schemas.microsoft.com/office/drawing/2010/main" val="0"/>
@@ -17502,7 +17939,7 @@
                     </pic:cNvPicPr>
                   </pic:nvPicPr>
                   <pic:blipFill>
-                    <a:blip r:embed="rId58">
+                    <a:blip r:embed="rId57">
                       <a:extLst>
                         <a:ext uri="{28A0092B-C50C-407E-A947-70E740481C1C}">
                           <a14:useLocalDpi xmlns:a14="http://schemas.microsoft.com/office/drawing/2010/main" val="0"/>
@@ -17747,7 +18184,7 @@
                     </pic:cNvPicPr>
                   </pic:nvPicPr>
                   <pic:blipFill>
-                    <a:blip r:embed="rId59">
+                    <a:blip r:embed="rId58">
                       <a:extLst>
                         <a:ext uri="{28A0092B-C50C-407E-A947-70E740481C1C}">
                           <a14:useLocalDpi xmlns:a14="http://schemas.microsoft.com/office/drawing/2010/main" val="0"/>
@@ -17938,7 +18375,7 @@
                     </pic:cNvPicPr>
                   </pic:nvPicPr>
                   <pic:blipFill>
-                    <a:blip r:embed="rId60">
+                    <a:blip r:embed="rId59">
                       <a:extLst>
                         <a:ext uri="{28A0092B-C50C-407E-A947-70E740481C1C}">
                           <a14:useLocalDpi xmlns:a14="http://schemas.microsoft.com/office/drawing/2010/main" val="0"/>
@@ -18182,7 +18619,7 @@
                     </pic:cNvPicPr>
                   </pic:nvPicPr>
                   <pic:blipFill>
-                    <a:blip r:embed="rId61">
+                    <a:blip r:embed="rId60">
                       <a:extLst>
                         <a:ext uri="{28A0092B-C50C-407E-A947-70E740481C1C}">
                           <a14:useLocalDpi xmlns:a14="http://schemas.microsoft.com/office/drawing/2010/main" val="0"/>
@@ -18387,7 +18824,7 @@
                     </pic:cNvPicPr>
                   </pic:nvPicPr>
                   <pic:blipFill>
-                    <a:blip r:embed="rId62">
+                    <a:blip r:embed="rId61">
                       <a:extLst>
                         <a:ext uri="{28A0092B-C50C-407E-A947-70E740481C1C}">
                           <a14:useLocalDpi xmlns:a14="http://schemas.microsoft.com/office/drawing/2010/main" val="0"/>
@@ -18610,7 +19047,7 @@
                     </pic:cNvPicPr>
                   </pic:nvPicPr>
                   <pic:blipFill>
-                    <a:blip r:embed="rId63">
+                    <a:blip r:embed="rId62">
                       <a:extLst>
                         <a:ext uri="{28A0092B-C50C-407E-A947-70E740481C1C}">
                           <a14:useLocalDpi xmlns:a14="http://schemas.microsoft.com/office/drawing/2010/main" val="0"/>
@@ -18799,7 +19236,7 @@
                     </pic:cNvPicPr>
                   </pic:nvPicPr>
                   <pic:blipFill>
-                    <a:blip r:embed="rId64">
+                    <a:blip r:embed="rId63">
                       <a:extLst>
                         <a:ext uri="{28A0092B-C50C-407E-A947-70E740481C1C}">
                           <a14:useLocalDpi xmlns:a14="http://schemas.microsoft.com/office/drawing/2010/main" val="0"/>
@@ -18951,7 +19388,7 @@
                     </pic:cNvPicPr>
                   </pic:nvPicPr>
                   <pic:blipFill>
-                    <a:blip r:embed="rId65">
+                    <a:blip r:embed="rId64">
                       <a:extLst>
                         <a:ext uri="{28A0092B-C50C-407E-A947-70E740481C1C}">
                           <a14:useLocalDpi xmlns:a14="http://schemas.microsoft.com/office/drawing/2010/main" val="0"/>
@@ -19104,7 +19541,7 @@
                     </pic:cNvPicPr>
                   </pic:nvPicPr>
                   <pic:blipFill>
-                    <a:blip r:embed="rId66">
+                    <a:blip r:embed="rId65">
                       <a:extLst>
                         <a:ext uri="{28A0092B-C50C-407E-A947-70E740481C1C}">
                           <a14:useLocalDpi xmlns:a14="http://schemas.microsoft.com/office/drawing/2010/main" val="0"/>
@@ -19256,7 +19693,7 @@
                     </pic:cNvPicPr>
                   </pic:nvPicPr>
                   <pic:blipFill>
-                    <a:blip r:embed="rId67">
+                    <a:blip r:embed="rId66">
                       <a:extLst>
                         <a:ext uri="{28A0092B-C50C-407E-A947-70E740481C1C}">
                           <a14:useLocalDpi xmlns:a14="http://schemas.microsoft.com/office/drawing/2010/main" val="0"/>
@@ -19403,7 +19840,7 @@
                     </pic:cNvPicPr>
                   </pic:nvPicPr>
                   <pic:blipFill>
-                    <a:blip r:embed="rId68">
+                    <a:blip r:embed="rId67">
                       <a:extLst>
                         <a:ext uri="{28A0092B-C50C-407E-A947-70E740481C1C}">
                           <a14:useLocalDpi xmlns:a14="http://schemas.microsoft.com/office/drawing/2010/main" val="0"/>
@@ -19541,7 +19978,7 @@
                     </pic:cNvPicPr>
                   </pic:nvPicPr>
                   <pic:blipFill>
-                    <a:blip r:embed="rId69">
+                    <a:blip r:embed="rId68">
                       <a:extLst>
                         <a:ext uri="{28A0092B-C50C-407E-A947-70E740481C1C}">
                           <a14:useLocalDpi xmlns:a14="http://schemas.microsoft.com/office/drawing/2010/main" val="0"/>
@@ -19688,7 +20125,7 @@
                     </pic:cNvPicPr>
                   </pic:nvPicPr>
                   <pic:blipFill>
-                    <a:blip r:embed="rId70">
+                    <a:blip r:embed="rId69">
                       <a:extLst>
                         <a:ext uri="{28A0092B-C50C-407E-A947-70E740481C1C}">
                           <a14:useLocalDpi xmlns:a14="http://schemas.microsoft.com/office/drawing/2010/main" val="0"/>
@@ -19853,7 +20290,7 @@
                     </pic:cNvPicPr>
                   </pic:nvPicPr>
                   <pic:blipFill>
-                    <a:blip r:embed="rId71">
+                    <a:blip r:embed="rId70">
                       <a:extLst>
                         <a:ext uri="{28A0092B-C50C-407E-A947-70E740481C1C}">
                           <a14:useLocalDpi xmlns:a14="http://schemas.microsoft.com/office/drawing/2010/main" val="0"/>
@@ -19948,7 +20385,7 @@
                     <pic:cNvPicPr/>
                   </pic:nvPicPr>
                   <pic:blipFill>
-                    <a:blip r:embed="rId72"/>
+                    <a:blip r:embed="rId71"/>
                     <a:stretch>
                       <a:fillRect/>
                     </a:stretch>
@@ -20065,7 +20502,7 @@
                     </pic:cNvPicPr>
                   </pic:nvPicPr>
                   <pic:blipFill>
-                    <a:blip r:embed="rId73">
+                    <a:blip r:embed="rId72">
                       <a:extLst>
                         <a:ext uri="{28A0092B-C50C-407E-A947-70E740481C1C}">
                           <a14:useLocalDpi xmlns:a14="http://schemas.microsoft.com/office/drawing/2010/main" val="0"/>
@@ -20189,7 +20626,7 @@
                     </pic:cNvPicPr>
                   </pic:nvPicPr>
                   <pic:blipFill>
-                    <a:blip r:embed="rId74">
+                    <a:blip r:embed="rId73">
                       <a:extLst>
                         <a:ext uri="{28A0092B-C50C-407E-A947-70E740481C1C}">
                           <a14:useLocalDpi xmlns:a14="http://schemas.microsoft.com/office/drawing/2010/main" val="0"/>
@@ -20354,7 +20791,7 @@
                     </pic:cNvPicPr>
                   </pic:nvPicPr>
                   <pic:blipFill>
-                    <a:blip r:embed="rId75">
+                    <a:blip r:embed="rId74">
                       <a:extLst>
                         <a:ext uri="{28A0092B-C50C-407E-A947-70E740481C1C}">
                           <a14:useLocalDpi xmlns:a14="http://schemas.microsoft.com/office/drawing/2010/main" val="0"/>
@@ -20473,7 +20910,7 @@
                     </pic:cNvPicPr>
                   </pic:nvPicPr>
                   <pic:blipFill>
-                    <a:blip r:embed="rId76">
+                    <a:blip r:embed="rId75">
                       <a:extLst>
                         <a:ext uri="{28A0092B-C50C-407E-A947-70E740481C1C}">
                           <a14:useLocalDpi xmlns:a14="http://schemas.microsoft.com/office/drawing/2010/main" val="0"/>
@@ -20589,7 +21026,7 @@
                     </pic:cNvPicPr>
                   </pic:nvPicPr>
                   <pic:blipFill>
-                    <a:blip r:embed="rId77">
+                    <a:blip r:embed="rId76">
                       <a:extLst>
                         <a:ext uri="{28A0092B-C50C-407E-A947-70E740481C1C}">
                           <a14:useLocalDpi xmlns:a14="http://schemas.microsoft.com/office/drawing/2010/main" val="0"/>
@@ -20712,7 +21149,7 @@
                     </pic:cNvPicPr>
                   </pic:nvPicPr>
                   <pic:blipFill>
-                    <a:blip r:embed="rId78">
+                    <a:blip r:embed="rId77">
                       <a:extLst>
                         <a:ext uri="{28A0092B-C50C-407E-A947-70E740481C1C}">
                           <a14:useLocalDpi xmlns:a14="http://schemas.microsoft.com/office/drawing/2010/main" val="0"/>
@@ -20838,7 +21275,7 @@
                     </pic:cNvPicPr>
                   </pic:nvPicPr>
                   <pic:blipFill>
-                    <a:blip r:embed="rId79">
+                    <a:blip r:embed="rId78">
                       <a:extLst>
                         <a:ext uri="{28A0092B-C50C-407E-A947-70E740481C1C}">
                           <a14:useLocalDpi xmlns:a14="http://schemas.microsoft.com/office/drawing/2010/main" val="0"/>
@@ -20965,7 +21402,7 @@
                     </pic:cNvPicPr>
                   </pic:nvPicPr>
                   <pic:blipFill>
-                    <a:blip r:embed="rId80">
+                    <a:blip r:embed="rId79">
                       <a:extLst>
                         <a:ext uri="{28A0092B-C50C-407E-A947-70E740481C1C}">
                           <a14:useLocalDpi xmlns:a14="http://schemas.microsoft.com/office/drawing/2010/main" val="0"/>
@@ -21069,7 +21506,7 @@
                     <pic:cNvPicPr/>
                   </pic:nvPicPr>
                   <pic:blipFill>
-                    <a:blip r:embed="rId81"/>
+                    <a:blip r:embed="rId80"/>
                     <a:stretch>
                       <a:fillRect/>
                     </a:stretch>
@@ -21148,7 +21585,7 @@
         <w:spacing w:line="480" w:lineRule="auto"/>
         <w:jc w:val="both"/>
       </w:pPr>
-      <w:bookmarkStart w:id="52" w:name="_Toc437294476"/>
+      <w:bookmarkStart w:id="52" w:name="_Toc437294840"/>
       <w:r>
         <w:lastRenderedPageBreak/>
         <w:t>5</w:t>
@@ -21156,7 +21593,7 @@
       <w:r>
         <w:t>.2.3 Controller Classes</w:t>
       </w:r>
-      <w:bookmarkEnd w:id="51"/>
+      <w:bookmarkEnd w:id="50"/>
       <w:bookmarkEnd w:id="52"/>
     </w:p>
     <w:p>
@@ -21224,7 +21661,7 @@
                     <pic:cNvPicPr/>
                   </pic:nvPicPr>
                   <pic:blipFill>
-                    <a:blip r:embed="rId82"/>
+                    <a:blip r:embed="rId81"/>
                     <a:stretch>
                       <a:fillRect/>
                     </a:stretch>
@@ -21401,7 +21838,7 @@
                     </pic:cNvPicPr>
                   </pic:nvPicPr>
                   <pic:blipFill>
-                    <a:blip r:embed="rId83">
+                    <a:blip r:embed="rId82">
                       <a:extLst>
                         <a:ext uri="{28A0092B-C50C-407E-A947-70E740481C1C}">
                           <a14:useLocalDpi xmlns:a14="http://schemas.microsoft.com/office/drawing/2010/main" val="0"/>
@@ -21587,7 +22024,7 @@
                     </pic:cNvPicPr>
                   </pic:nvPicPr>
                   <pic:blipFill>
-                    <a:blip r:embed="rId84">
+                    <a:blip r:embed="rId83">
                       <a:extLst>
                         <a:ext uri="{28A0092B-C50C-407E-A947-70E740481C1C}">
                           <a14:useLocalDpi xmlns:a14="http://schemas.microsoft.com/office/drawing/2010/main" val="0"/>
@@ -21784,7 +22221,7 @@
                     </pic:cNvPicPr>
                   </pic:nvPicPr>
                   <pic:blipFill>
-                    <a:blip r:embed="rId85">
+                    <a:blip r:embed="rId84">
                       <a:extLst>
                         <a:ext uri="{28A0092B-C50C-407E-A947-70E740481C1C}">
                           <a14:useLocalDpi xmlns:a14="http://schemas.microsoft.com/office/drawing/2010/main" val="0"/>
@@ -21989,7 +22426,7 @@
                     </pic:cNvPicPr>
                   </pic:nvPicPr>
                   <pic:blipFill>
-                    <a:blip r:embed="rId86">
+                    <a:blip r:embed="rId85">
                       <a:extLst>
                         <a:ext uri="{28A0092B-C50C-407E-A947-70E740481C1C}">
                           <a14:useLocalDpi xmlns:a14="http://schemas.microsoft.com/office/drawing/2010/main" val="0"/>
@@ -22198,7 +22635,7 @@
                     </pic:cNvPicPr>
                   </pic:nvPicPr>
                   <pic:blipFill>
-                    <a:blip r:embed="rId87">
+                    <a:blip r:embed="rId86">
                       <a:extLst>
                         <a:ext uri="{28A0092B-C50C-407E-A947-70E740481C1C}">
                           <a14:useLocalDpi xmlns:a14="http://schemas.microsoft.com/office/drawing/2010/main" val="0"/>
@@ -22398,7 +22835,7 @@
                     </pic:cNvPicPr>
                   </pic:nvPicPr>
                   <pic:blipFill>
-                    <a:blip r:embed="rId88">
+                    <a:blip r:embed="rId87">
                       <a:extLst>
                         <a:ext uri="{28A0092B-C50C-407E-A947-70E740481C1C}">
                           <a14:useLocalDpi xmlns:a14="http://schemas.microsoft.com/office/drawing/2010/main" val="0"/>
@@ -22583,7 +23020,7 @@
                     </pic:cNvPicPr>
                   </pic:nvPicPr>
                   <pic:blipFill>
-                    <a:blip r:embed="rId89">
+                    <a:blip r:embed="rId88">
                       <a:extLst>
                         <a:ext uri="{28A0092B-C50C-407E-A947-70E740481C1C}">
                           <a14:useLocalDpi xmlns:a14="http://schemas.microsoft.com/office/drawing/2010/main" val="0"/>
@@ -22796,7 +23233,7 @@
                     </pic:cNvPicPr>
                   </pic:nvPicPr>
                   <pic:blipFill>
-                    <a:blip r:embed="rId90">
+                    <a:blip r:embed="rId89">
                       <a:extLst>
                         <a:ext uri="{28A0092B-C50C-407E-A947-70E740481C1C}">
                           <a14:useLocalDpi xmlns:a14="http://schemas.microsoft.com/office/drawing/2010/main" val="0"/>
@@ -22970,7 +23407,7 @@
                     </pic:cNvPicPr>
                   </pic:nvPicPr>
                   <pic:blipFill>
-                    <a:blip r:embed="rId91">
+                    <a:blip r:embed="rId90">
                       <a:extLst>
                         <a:ext uri="{28A0092B-C50C-407E-A947-70E740481C1C}">
                           <a14:useLocalDpi xmlns:a14="http://schemas.microsoft.com/office/drawing/2010/main" val="0"/>
@@ -23209,7 +23646,7 @@
                     </pic:cNvPicPr>
                   </pic:nvPicPr>
                   <pic:blipFill>
-                    <a:blip r:embed="rId92">
+                    <a:blip r:embed="rId91">
                       <a:extLst>
                         <a:ext uri="{28A0092B-C50C-407E-A947-70E740481C1C}">
                           <a14:useLocalDpi xmlns:a14="http://schemas.microsoft.com/office/drawing/2010/main" val="0"/>
@@ -23359,7 +23796,7 @@
                     </pic:cNvPicPr>
                   </pic:nvPicPr>
                   <pic:blipFill>
-                    <a:blip r:embed="rId93">
+                    <a:blip r:embed="rId92">
                       <a:extLst>
                         <a:ext uri="{28A0092B-C50C-407E-A947-70E740481C1C}">
                           <a14:useLocalDpi xmlns:a14="http://schemas.microsoft.com/office/drawing/2010/main" val="0"/>
@@ -23501,7 +23938,7 @@
                     </pic:cNvPicPr>
                   </pic:nvPicPr>
                   <pic:blipFill>
-                    <a:blip r:embed="rId94">
+                    <a:blip r:embed="rId93">
                       <a:extLst>
                         <a:ext uri="{28A0092B-C50C-407E-A947-70E740481C1C}">
                           <a14:useLocalDpi xmlns:a14="http://schemas.microsoft.com/office/drawing/2010/main" val="0"/>
@@ -23601,7 +24038,7 @@
         <w:jc w:val="both"/>
       </w:pPr>
       <w:bookmarkStart w:id="53" w:name="_Toc436725436"/>
-      <w:bookmarkStart w:id="54" w:name="_Toc437294477"/>
+      <w:bookmarkStart w:id="54" w:name="_Toc437294841"/>
       <w:r>
         <w:lastRenderedPageBreak/>
         <w:t>5</w:t>
@@ -23712,7 +24149,7 @@
                     </pic:cNvPicPr>
                   </pic:nvPicPr>
                   <pic:blipFill>
-                    <a:blip r:embed="rId95">
+                    <a:blip r:embed="rId94">
                       <a:extLst>
                         <a:ext uri="{28A0092B-C50C-407E-A947-70E740481C1C}">
                           <a14:useLocalDpi xmlns:a14="http://schemas.microsoft.com/office/drawing/2010/main" val="0"/>
@@ -23860,7 +24297,7 @@
                     <pic:cNvPicPr/>
                   </pic:nvPicPr>
                   <pic:blipFill>
-                    <a:blip r:embed="rId96">
+                    <a:blip r:embed="rId95">
                       <a:extLst>
                         <a:ext uri="{28A0092B-C50C-407E-A947-70E740481C1C}">
                           <a14:useLocalDpi xmlns:a14="http://schemas.microsoft.com/office/drawing/2010/main" val="0"/>
@@ -24028,7 +24465,7 @@
                     <pic:cNvPicPr/>
                   </pic:nvPicPr>
                   <pic:blipFill>
-                    <a:blip r:embed="rId97">
+                    <a:blip r:embed="rId96">
                       <a:extLst>
                         <a:ext uri="{28A0092B-C50C-407E-A947-70E740481C1C}">
                           <a14:useLocalDpi xmlns:a14="http://schemas.microsoft.com/office/drawing/2010/main" val="0"/>
@@ -24200,7 +24637,7 @@
                     <pic:cNvPicPr/>
                   </pic:nvPicPr>
                   <pic:blipFill>
-                    <a:blip r:embed="rId98"/>
+                    <a:blip r:embed="rId97"/>
                     <a:stretch>
                       <a:fillRect/>
                     </a:stretch>
@@ -24333,7 +24770,7 @@
                     <pic:cNvPicPr/>
                   </pic:nvPicPr>
                   <pic:blipFill>
-                    <a:blip r:embed="rId99"/>
+                    <a:blip r:embed="rId98"/>
                     <a:stretch>
                       <a:fillRect/>
                     </a:stretch>
@@ -24400,7 +24837,7 @@
           <w:rFonts w:asciiTheme="minorHAnsi" w:hAnsiTheme="minorHAnsi"/>
         </w:rPr>
       </w:pPr>
-      <w:bookmarkStart w:id="55" w:name="_Toc437294478"/>
+      <w:bookmarkStart w:id="55" w:name="_Toc437294842"/>
       <w:r>
         <w:rPr>
           <w:rFonts w:asciiTheme="minorHAnsi" w:hAnsiTheme="minorHAnsi"/>
@@ -25557,7 +25994,7 @@
         </w:rPr>
       </w:pPr>
       <w:bookmarkStart w:id="56" w:name="_Toc436725437"/>
-      <w:bookmarkStart w:id="57" w:name="_Toc437294479"/>
+      <w:bookmarkStart w:id="57" w:name="_Toc437294843"/>
       <w:r>
         <w:rPr>
           <w:rFonts w:asciiTheme="minorHAnsi" w:hAnsiTheme="minorHAnsi"/>
@@ -25886,7 +26323,7 @@
           <w:b w:val="0"/>
         </w:rPr>
       </w:pPr>
-      <w:bookmarkStart w:id="58" w:name="_Toc437294480"/>
+      <w:bookmarkStart w:id="58" w:name="_Toc437294844"/>
       <w:r>
         <w:rPr>
           <w:rFonts w:asciiTheme="minorHAnsi" w:hAnsiTheme="minorHAnsi"/>
@@ -25925,7 +26362,23 @@
       </w:pPr>
       <w:bookmarkStart w:id="59" w:name="_Ref254188959"/>
       <w:r>
-        <w:t>Object-Oriented Software Engineering, Using UML, Patterns, and Java, 2nd Edition, by Bernd Bruegge and Allen H. Dutoit, Prentice-Hall, 2004, ISBN: 0-13-047110-0.</w:t>
+        <w:t xml:space="preserve">Object-Oriented Software Engineering, Using UML, Patterns, and Java, 2nd Edition, by Bernd </w:t>
+      </w:r>
+      <w:proofErr w:type="spellStart"/>
+      <w:r>
+        <w:t>Bruegge</w:t>
+      </w:r>
+      <w:proofErr w:type="spellEnd"/>
+      <w:r>
+        <w:t xml:space="preserve"> and Allen H. </w:t>
+      </w:r>
+      <w:proofErr w:type="spellStart"/>
+      <w:r>
+        <w:t>Dutoit</w:t>
+      </w:r>
+      <w:proofErr w:type="spellEnd"/>
+      <w:r>
+        <w:t>, Prentice-Hall, 2004, ISBN: 0-13-047110-0.</w:t>
       </w:r>
       <w:bookmarkEnd w:id="59"/>
     </w:p>
@@ -25957,8 +26410,8 @@
       </w:pPr>
     </w:p>
     <w:sectPr>
-      <w:headerReference w:type="default" r:id="rId100"/>
-      <w:footerReference w:type="default" r:id="rId101"/>
+      <w:headerReference w:type="default" r:id="rId99"/>
+      <w:footerReference w:type="default" r:id="rId100"/>
       <w:pgSz w:w="11906" w:h="16838"/>
       <w:pgMar w:top="1417" w:right="1417" w:bottom="1417" w:left="1417" w:header="708" w:footer="708" w:gutter="0"/>
       <w:cols w:space="708"/>
@@ -26028,7 +26481,7 @@
           <w:fldChar w:fldCharType="separate"/>
         </w:r>
         <w:r>
-          <w:t>2</w:t>
+          <w:t>6</w:t>
         </w:r>
         <w:r>
           <w:fldChar w:fldCharType="end"/>
@@ -30741,7 +31194,7 @@
 </file>
 
 <file path=customXml/itemProps1.xml><?xml version="1.0" encoding="utf-8"?>
-<ds:datastoreItem xmlns:ds="http://schemas.openxmlformats.org/officeDocument/2006/customXml" ds:itemID="{80A482CA-32D8-4FD8-BA7D-BB6AC04121E5}">
+<ds:datastoreItem xmlns:ds="http://schemas.openxmlformats.org/officeDocument/2006/customXml" ds:itemID="{73F1F5C5-85C3-4324-872D-76DD29D9066B}">
   <ds:schemaRefs>
     <ds:schemaRef ds:uri="http://schemas.openxmlformats.org/officeDocument/2006/bibliography"/>
   </ds:schemaRefs>

</xml_diff>